<commit_message>
feat(docs): updates readme files
</commit_message>
<xml_diff>
--- a/T1-Software-Engineering-Principles/assignments/Assessment_1_B/SEP401_Faria_L_Assessment_1_Part B.docx
+++ b/T1-Software-Engineering-Principles/assignments/Assessment_1_B/SEP401_Faria_L_Assessment_1_Part B.docx
@@ -10,8 +10,14 @@
     <w:p>
       <w:pPr>
         <w:pStyle w:val="Title"/>
-      </w:pPr>
-      <w:r>
+        <w:rPr>
+          <w:rFonts w:ascii="Times New Roman" w:hAnsi="Times New Roman"/>
+        </w:rPr>
+      </w:pPr>
+      <w:r>
+        <w:rPr>
+          <w:rFonts w:ascii="Times New Roman" w:hAnsi="Times New Roman"/>
+        </w:rPr>
         <w:t>Software Requirements Specification</w:t>
       </w:r>
     </w:p>
@@ -20,12 +26,14 @@
         <w:pStyle w:val="Title"/>
         <w:spacing w:before="0" w:after="400"/>
         <w:rPr>
+          <w:rFonts w:ascii="Times New Roman" w:hAnsi="Times New Roman"/>
           <w:sz w:val="40"/>
           <w:szCs w:val="40"/>
         </w:rPr>
       </w:pPr>
       <w:r>
         <w:rPr>
+          <w:rFonts w:ascii="Times New Roman" w:hAnsi="Times New Roman"/>
           <w:sz w:val="40"/>
           <w:szCs w:val="40"/>
         </w:rPr>
@@ -35,14 +43,15 @@
     <w:p>
       <w:pPr>
         <w:pStyle w:val="Title"/>
-      </w:pPr>
-      <w:proofErr w:type="spellStart"/>
-      <w:r>
-        <w:t>ClinicTrends</w:t>
-      </w:r>
-      <w:proofErr w:type="spellEnd"/>
-      <w:r>
-        <w:t xml:space="preserve"> AI Project</w:t>
+        <w:rPr>
+          <w:rFonts w:ascii="Times New Roman" w:hAnsi="Times New Roman"/>
+        </w:rPr>
+      </w:pPr>
+      <w:r>
+        <w:rPr>
+          <w:rFonts w:ascii="Times New Roman" w:hAnsi="Times New Roman"/>
+        </w:rPr>
+        <w:t>ClinicTrends AI Project</w:t>
       </w:r>
     </w:p>
     <w:p>
@@ -428,18 +437,30 @@
     <w:p>
       <w:pPr>
         <w:pStyle w:val="TOCEntry"/>
-      </w:pPr>
-      <w:r>
+        <w:rPr>
+          <w:rFonts w:ascii="Times New Roman" w:hAnsi="Times New Roman"/>
+        </w:rPr>
+      </w:pPr>
+      <w:r>
+        <w:rPr>
+          <w:rFonts w:ascii="Times New Roman" w:hAnsi="Times New Roman"/>
+        </w:rPr>
         <w:lastRenderedPageBreak/>
         <w:t>Table of Contents</w:t>
       </w:r>
     </w:p>
-    <w:p/>
+    <w:p>
+      <w:pPr>
+        <w:rPr>
+          <w:rFonts w:ascii="Times New Roman" w:hAnsi="Times New Roman"/>
+        </w:rPr>
+      </w:pPr>
+    </w:p>
     <w:p>
       <w:pPr>
         <w:pStyle w:val="TOC1"/>
         <w:rPr>
-          <w:rFonts w:asciiTheme="minorHAnsi" w:eastAsiaTheme="minorEastAsia" w:hAnsiTheme="minorHAnsi" w:cstheme="minorBidi"/>
+          <w:rFonts w:ascii="Times New Roman" w:eastAsiaTheme="minorEastAsia" w:hAnsi="Times New Roman"/>
           <w:b w:val="0"/>
           <w:kern w:val="2"/>
           <w:szCs w:val="24"/>
@@ -469,28 +490,52 @@
         <w:fldChar w:fldCharType="separate"/>
       </w:r>
       <w:r>
+        <w:rPr>
+          <w:rFonts w:ascii="Times New Roman" w:hAnsi="Times New Roman"/>
+        </w:rPr>
         <w:t>Table of Contents</w:t>
       </w:r>
       <w:r>
+        <w:rPr>
+          <w:rFonts w:ascii="Times New Roman" w:hAnsi="Times New Roman"/>
+        </w:rPr>
         <w:tab/>
       </w:r>
       <w:r>
+        <w:rPr>
+          <w:rFonts w:ascii="Times New Roman" w:hAnsi="Times New Roman"/>
+        </w:rPr>
         <w:fldChar w:fldCharType="begin"/>
       </w:r>
       <w:r>
+        <w:rPr>
+          <w:rFonts w:ascii="Times New Roman" w:hAnsi="Times New Roman"/>
+        </w:rPr>
         <w:instrText xml:space="preserve"> PAGEREF _Toc202452232 \h </w:instrText>
       </w:r>
       <w:r>
+        <w:rPr>
+          <w:rFonts w:ascii="Times New Roman" w:hAnsi="Times New Roman"/>
+        </w:rPr>
+      </w:r>
+      <w:r>
+        <w:rPr>
+          <w:rFonts w:ascii="Times New Roman" w:hAnsi="Times New Roman"/>
+        </w:rPr>
         <w:fldChar w:fldCharType="separate"/>
       </w:r>
       <w:r>
         <w:rPr>
+          <w:rFonts w:ascii="Times New Roman" w:hAnsi="Times New Roman"/>
           <w:b w:val="0"/>
           <w:bCs/>
         </w:rPr>
         <w:t>Error! Bookmark not defined.</w:t>
       </w:r>
       <w:r>
+        <w:rPr>
+          <w:rFonts w:ascii="Times New Roman" w:hAnsi="Times New Roman"/>
+        </w:rPr>
         <w:fldChar w:fldCharType="end"/>
       </w:r>
     </w:p>
@@ -498,7 +543,7 @@
       <w:pPr>
         <w:pStyle w:val="TOC1"/>
         <w:rPr>
-          <w:rFonts w:asciiTheme="minorHAnsi" w:eastAsiaTheme="minorEastAsia" w:hAnsiTheme="minorHAnsi" w:cstheme="minorBidi"/>
+          <w:rFonts w:ascii="Times New Roman" w:eastAsiaTheme="minorEastAsia" w:hAnsi="Times New Roman"/>
           <w:b w:val="0"/>
           <w:kern w:val="2"/>
           <w:szCs w:val="24"/>
@@ -507,24 +552,50 @@
         </w:rPr>
       </w:pPr>
       <w:r>
+        <w:rPr>
+          <w:rFonts w:ascii="Times New Roman" w:hAnsi="Times New Roman"/>
+        </w:rPr>
         <w:t>Revision History</w:t>
       </w:r>
       <w:r>
+        <w:rPr>
+          <w:rFonts w:ascii="Times New Roman" w:hAnsi="Times New Roman"/>
+        </w:rPr>
         <w:tab/>
       </w:r>
       <w:r>
+        <w:rPr>
+          <w:rFonts w:ascii="Times New Roman" w:hAnsi="Times New Roman"/>
+        </w:rPr>
         <w:fldChar w:fldCharType="begin"/>
       </w:r>
       <w:r>
+        <w:rPr>
+          <w:rFonts w:ascii="Times New Roman" w:hAnsi="Times New Roman"/>
+        </w:rPr>
         <w:instrText xml:space="preserve"> PAGEREF _Toc202452233 \h </w:instrText>
       </w:r>
       <w:r>
+        <w:rPr>
+          <w:rFonts w:ascii="Times New Roman" w:hAnsi="Times New Roman"/>
+        </w:rPr>
+      </w:r>
+      <w:r>
+        <w:rPr>
+          <w:rFonts w:ascii="Times New Roman" w:hAnsi="Times New Roman"/>
+        </w:rPr>
         <w:fldChar w:fldCharType="separate"/>
       </w:r>
       <w:r>
+        <w:rPr>
+          <w:rFonts w:ascii="Times New Roman" w:hAnsi="Times New Roman"/>
+        </w:rPr>
         <w:t>iii</w:t>
       </w:r>
       <w:r>
+        <w:rPr>
+          <w:rFonts w:ascii="Times New Roman" w:hAnsi="Times New Roman"/>
+        </w:rPr>
         <w:fldChar w:fldCharType="end"/>
       </w:r>
     </w:p>
@@ -532,7 +603,7 @@
       <w:pPr>
         <w:pStyle w:val="TOC1"/>
         <w:rPr>
-          <w:rFonts w:asciiTheme="minorHAnsi" w:eastAsiaTheme="minorEastAsia" w:hAnsiTheme="minorHAnsi" w:cstheme="minorBidi"/>
+          <w:rFonts w:ascii="Times New Roman" w:eastAsiaTheme="minorEastAsia" w:hAnsi="Times New Roman"/>
           <w:b w:val="0"/>
           <w:kern w:val="2"/>
           <w:szCs w:val="24"/>
@@ -548,7 +619,7 @@
       </w:r>
       <w:r>
         <w:rPr>
-          <w:rFonts w:asciiTheme="minorHAnsi" w:eastAsiaTheme="minorEastAsia" w:hAnsiTheme="minorHAnsi" w:cstheme="minorBidi"/>
+          <w:rFonts w:ascii="Times New Roman" w:eastAsiaTheme="minorEastAsia" w:hAnsi="Times New Roman"/>
           <w:b w:val="0"/>
           <w:kern w:val="2"/>
           <w:szCs w:val="24"/>
@@ -564,21 +635,44 @@
         <w:t>Introduction</w:t>
       </w:r>
       <w:r>
+        <w:rPr>
+          <w:rFonts w:ascii="Times New Roman" w:hAnsi="Times New Roman"/>
+        </w:rPr>
         <w:tab/>
       </w:r>
       <w:r>
+        <w:rPr>
+          <w:rFonts w:ascii="Times New Roman" w:hAnsi="Times New Roman"/>
+        </w:rPr>
         <w:fldChar w:fldCharType="begin"/>
       </w:r>
       <w:r>
+        <w:rPr>
+          <w:rFonts w:ascii="Times New Roman" w:hAnsi="Times New Roman"/>
+        </w:rPr>
         <w:instrText xml:space="preserve"> PAGEREF _Toc202452234 \h </w:instrText>
       </w:r>
       <w:r>
+        <w:rPr>
+          <w:rFonts w:ascii="Times New Roman" w:hAnsi="Times New Roman"/>
+        </w:rPr>
+      </w:r>
+      <w:r>
+        <w:rPr>
+          <w:rFonts w:ascii="Times New Roman" w:hAnsi="Times New Roman"/>
+        </w:rPr>
         <w:fldChar w:fldCharType="separate"/>
       </w:r>
       <w:r>
+        <w:rPr>
+          <w:rFonts w:ascii="Times New Roman" w:hAnsi="Times New Roman"/>
+        </w:rPr>
         <w:t>1</w:t>
       </w:r>
       <w:r>
+        <w:rPr>
+          <w:rFonts w:ascii="Times New Roman" w:hAnsi="Times New Roman"/>
+        </w:rPr>
         <w:fldChar w:fldCharType="end"/>
       </w:r>
     </w:p>
@@ -589,7 +683,7 @@
           <w:tab w:val="left" w:pos="960"/>
         </w:tabs>
         <w:rPr>
-          <w:rFonts w:asciiTheme="minorHAnsi" w:eastAsiaTheme="minorEastAsia" w:hAnsiTheme="minorHAnsi" w:cstheme="minorBidi"/>
+          <w:rFonts w:ascii="Times New Roman" w:eastAsiaTheme="minorEastAsia" w:hAnsi="Times New Roman"/>
           <w:noProof/>
           <w:kern w:val="2"/>
           <w:sz w:val="24"/>
@@ -607,7 +701,7 @@
       </w:r>
       <w:r>
         <w:rPr>
-          <w:rFonts w:asciiTheme="minorHAnsi" w:eastAsiaTheme="minorEastAsia" w:hAnsiTheme="minorHAnsi" w:cstheme="minorBidi"/>
+          <w:rFonts w:ascii="Times New Roman" w:eastAsiaTheme="minorEastAsia" w:hAnsi="Times New Roman"/>
           <w:noProof/>
           <w:kern w:val="2"/>
           <w:sz w:val="24"/>
@@ -626,41 +720,48 @@
       </w:r>
       <w:r>
         <w:rPr>
+          <w:rFonts w:ascii="Times New Roman" w:hAnsi="Times New Roman"/>
           <w:noProof/>
         </w:rPr>
         <w:tab/>
       </w:r>
       <w:r>
         <w:rPr>
+          <w:rFonts w:ascii="Times New Roman" w:hAnsi="Times New Roman"/>
           <w:noProof/>
         </w:rPr>
         <w:fldChar w:fldCharType="begin"/>
       </w:r>
       <w:r>
         <w:rPr>
+          <w:rFonts w:ascii="Times New Roman" w:hAnsi="Times New Roman"/>
           <w:noProof/>
         </w:rPr>
         <w:instrText xml:space="preserve"> PAGEREF _Toc202452235 \h </w:instrText>
       </w:r>
       <w:r>
         <w:rPr>
-          <w:noProof/>
-        </w:rPr>
-      </w:r>
-      <w:r>
-        <w:rPr>
+          <w:rFonts w:ascii="Times New Roman" w:hAnsi="Times New Roman"/>
+          <w:noProof/>
+        </w:rPr>
+      </w:r>
+      <w:r>
+        <w:rPr>
+          <w:rFonts w:ascii="Times New Roman" w:hAnsi="Times New Roman"/>
           <w:noProof/>
         </w:rPr>
         <w:fldChar w:fldCharType="separate"/>
       </w:r>
       <w:r>
         <w:rPr>
+          <w:rFonts w:ascii="Times New Roman" w:hAnsi="Times New Roman"/>
           <w:noProof/>
         </w:rPr>
         <w:t>1</w:t>
       </w:r>
       <w:r>
         <w:rPr>
+          <w:rFonts w:ascii="Times New Roman" w:hAnsi="Times New Roman"/>
           <w:noProof/>
         </w:rPr>
         <w:fldChar w:fldCharType="end"/>
@@ -673,7 +774,7 @@
           <w:tab w:val="left" w:pos="960"/>
         </w:tabs>
         <w:rPr>
-          <w:rFonts w:asciiTheme="minorHAnsi" w:eastAsiaTheme="minorEastAsia" w:hAnsiTheme="minorHAnsi" w:cstheme="minorBidi"/>
+          <w:rFonts w:ascii="Times New Roman" w:eastAsiaTheme="minorEastAsia" w:hAnsi="Times New Roman"/>
           <w:noProof/>
           <w:kern w:val="2"/>
           <w:sz w:val="24"/>
@@ -691,7 +792,7 @@
       </w:r>
       <w:r>
         <w:rPr>
-          <w:rFonts w:asciiTheme="minorHAnsi" w:eastAsiaTheme="minorEastAsia" w:hAnsiTheme="minorHAnsi" w:cstheme="minorBidi"/>
+          <w:rFonts w:ascii="Times New Roman" w:eastAsiaTheme="minorEastAsia" w:hAnsi="Times New Roman"/>
           <w:noProof/>
           <w:kern w:val="2"/>
           <w:sz w:val="24"/>
@@ -710,41 +811,48 @@
       </w:r>
       <w:r>
         <w:rPr>
+          <w:rFonts w:ascii="Times New Roman" w:hAnsi="Times New Roman"/>
           <w:noProof/>
         </w:rPr>
         <w:tab/>
       </w:r>
       <w:r>
         <w:rPr>
+          <w:rFonts w:ascii="Times New Roman" w:hAnsi="Times New Roman"/>
           <w:noProof/>
         </w:rPr>
         <w:fldChar w:fldCharType="begin"/>
       </w:r>
       <w:r>
         <w:rPr>
+          <w:rFonts w:ascii="Times New Roman" w:hAnsi="Times New Roman"/>
           <w:noProof/>
         </w:rPr>
         <w:instrText xml:space="preserve"> PAGEREF _Toc202452236 \h </w:instrText>
       </w:r>
       <w:r>
         <w:rPr>
-          <w:noProof/>
-        </w:rPr>
-      </w:r>
-      <w:r>
-        <w:rPr>
+          <w:rFonts w:ascii="Times New Roman" w:hAnsi="Times New Roman"/>
+          <w:noProof/>
+        </w:rPr>
+      </w:r>
+      <w:r>
+        <w:rPr>
+          <w:rFonts w:ascii="Times New Roman" w:hAnsi="Times New Roman"/>
           <w:noProof/>
         </w:rPr>
         <w:fldChar w:fldCharType="separate"/>
       </w:r>
       <w:r>
         <w:rPr>
+          <w:rFonts w:ascii="Times New Roman" w:hAnsi="Times New Roman"/>
           <w:noProof/>
         </w:rPr>
         <w:t>1</w:t>
       </w:r>
       <w:r>
         <w:rPr>
+          <w:rFonts w:ascii="Times New Roman" w:hAnsi="Times New Roman"/>
           <w:noProof/>
         </w:rPr>
         <w:fldChar w:fldCharType="end"/>
@@ -754,7 +862,7 @@
       <w:pPr>
         <w:pStyle w:val="TOC1"/>
         <w:rPr>
-          <w:rFonts w:asciiTheme="minorHAnsi" w:eastAsiaTheme="minorEastAsia" w:hAnsiTheme="minorHAnsi" w:cstheme="minorBidi"/>
+          <w:rFonts w:ascii="Times New Roman" w:eastAsiaTheme="minorEastAsia" w:hAnsi="Times New Roman"/>
           <w:b w:val="0"/>
           <w:kern w:val="2"/>
           <w:szCs w:val="24"/>
@@ -770,7 +878,7 @@
       </w:r>
       <w:r>
         <w:rPr>
-          <w:rFonts w:asciiTheme="minorHAnsi" w:eastAsiaTheme="minorEastAsia" w:hAnsiTheme="minorHAnsi" w:cstheme="minorBidi"/>
+          <w:rFonts w:ascii="Times New Roman" w:eastAsiaTheme="minorEastAsia" w:hAnsi="Times New Roman"/>
           <w:b w:val="0"/>
           <w:kern w:val="2"/>
           <w:szCs w:val="24"/>
@@ -786,21 +894,44 @@
         <w:t>Overall Description</w:t>
       </w:r>
       <w:r>
+        <w:rPr>
+          <w:rFonts w:ascii="Times New Roman" w:hAnsi="Times New Roman"/>
+        </w:rPr>
         <w:tab/>
       </w:r>
       <w:r>
+        <w:rPr>
+          <w:rFonts w:ascii="Times New Roman" w:hAnsi="Times New Roman"/>
+        </w:rPr>
         <w:fldChar w:fldCharType="begin"/>
       </w:r>
       <w:r>
+        <w:rPr>
+          <w:rFonts w:ascii="Times New Roman" w:hAnsi="Times New Roman"/>
+        </w:rPr>
         <w:instrText xml:space="preserve"> PAGEREF _Toc202452237 \h </w:instrText>
       </w:r>
       <w:r>
+        <w:rPr>
+          <w:rFonts w:ascii="Times New Roman" w:hAnsi="Times New Roman"/>
+        </w:rPr>
+      </w:r>
+      <w:r>
+        <w:rPr>
+          <w:rFonts w:ascii="Times New Roman" w:hAnsi="Times New Roman"/>
+        </w:rPr>
         <w:fldChar w:fldCharType="separate"/>
       </w:r>
       <w:r>
+        <w:rPr>
+          <w:rFonts w:ascii="Times New Roman" w:hAnsi="Times New Roman"/>
+        </w:rPr>
         <w:t>2</w:t>
       </w:r>
       <w:r>
+        <w:rPr>
+          <w:rFonts w:ascii="Times New Roman" w:hAnsi="Times New Roman"/>
+        </w:rPr>
         <w:fldChar w:fldCharType="end"/>
       </w:r>
     </w:p>
@@ -811,7 +942,7 @@
           <w:tab w:val="left" w:pos="960"/>
         </w:tabs>
         <w:rPr>
-          <w:rFonts w:asciiTheme="minorHAnsi" w:eastAsiaTheme="minorEastAsia" w:hAnsiTheme="minorHAnsi" w:cstheme="minorBidi"/>
+          <w:rFonts w:ascii="Times New Roman" w:eastAsiaTheme="minorEastAsia" w:hAnsi="Times New Roman"/>
           <w:noProof/>
           <w:kern w:val="2"/>
           <w:sz w:val="24"/>
@@ -829,7 +960,7 @@
       </w:r>
       <w:r>
         <w:rPr>
-          <w:rFonts w:asciiTheme="minorHAnsi" w:eastAsiaTheme="minorEastAsia" w:hAnsiTheme="minorHAnsi" w:cstheme="minorBidi"/>
+          <w:rFonts w:ascii="Times New Roman" w:eastAsiaTheme="minorEastAsia" w:hAnsi="Times New Roman"/>
           <w:noProof/>
           <w:kern w:val="2"/>
           <w:sz w:val="24"/>
@@ -848,41 +979,48 @@
       </w:r>
       <w:r>
         <w:rPr>
+          <w:rFonts w:ascii="Times New Roman" w:hAnsi="Times New Roman"/>
           <w:noProof/>
         </w:rPr>
         <w:tab/>
       </w:r>
       <w:r>
         <w:rPr>
+          <w:rFonts w:ascii="Times New Roman" w:hAnsi="Times New Roman"/>
           <w:noProof/>
         </w:rPr>
         <w:fldChar w:fldCharType="begin"/>
       </w:r>
       <w:r>
         <w:rPr>
+          <w:rFonts w:ascii="Times New Roman" w:hAnsi="Times New Roman"/>
           <w:noProof/>
         </w:rPr>
         <w:instrText xml:space="preserve"> PAGEREF _Toc202452238 \h </w:instrText>
       </w:r>
       <w:r>
         <w:rPr>
-          <w:noProof/>
-        </w:rPr>
-      </w:r>
-      <w:r>
-        <w:rPr>
+          <w:rFonts w:ascii="Times New Roman" w:hAnsi="Times New Roman"/>
+          <w:noProof/>
+        </w:rPr>
+      </w:r>
+      <w:r>
+        <w:rPr>
+          <w:rFonts w:ascii="Times New Roman" w:hAnsi="Times New Roman"/>
           <w:noProof/>
         </w:rPr>
         <w:fldChar w:fldCharType="separate"/>
       </w:r>
       <w:r>
         <w:rPr>
+          <w:rFonts w:ascii="Times New Roman" w:hAnsi="Times New Roman"/>
           <w:noProof/>
         </w:rPr>
         <w:t>2</w:t>
       </w:r>
       <w:r>
         <w:rPr>
+          <w:rFonts w:ascii="Times New Roman" w:hAnsi="Times New Roman"/>
           <w:noProof/>
         </w:rPr>
         <w:fldChar w:fldCharType="end"/>
@@ -895,7 +1033,7 @@
           <w:tab w:val="left" w:pos="960"/>
         </w:tabs>
         <w:rPr>
-          <w:rFonts w:asciiTheme="minorHAnsi" w:eastAsiaTheme="minorEastAsia" w:hAnsiTheme="minorHAnsi" w:cstheme="minorBidi"/>
+          <w:rFonts w:ascii="Times New Roman" w:eastAsiaTheme="minorEastAsia" w:hAnsi="Times New Roman"/>
           <w:noProof/>
           <w:kern w:val="2"/>
           <w:sz w:val="24"/>
@@ -913,7 +1051,7 @@
       </w:r>
       <w:r>
         <w:rPr>
-          <w:rFonts w:asciiTheme="minorHAnsi" w:eastAsiaTheme="minorEastAsia" w:hAnsiTheme="minorHAnsi" w:cstheme="minorBidi"/>
+          <w:rFonts w:ascii="Times New Roman" w:eastAsiaTheme="minorEastAsia" w:hAnsi="Times New Roman"/>
           <w:noProof/>
           <w:kern w:val="2"/>
           <w:sz w:val="24"/>
@@ -932,41 +1070,48 @@
       </w:r>
       <w:r>
         <w:rPr>
+          <w:rFonts w:ascii="Times New Roman" w:hAnsi="Times New Roman"/>
           <w:noProof/>
         </w:rPr>
         <w:tab/>
       </w:r>
       <w:r>
         <w:rPr>
+          <w:rFonts w:ascii="Times New Roman" w:hAnsi="Times New Roman"/>
           <w:noProof/>
         </w:rPr>
         <w:fldChar w:fldCharType="begin"/>
       </w:r>
       <w:r>
         <w:rPr>
+          <w:rFonts w:ascii="Times New Roman" w:hAnsi="Times New Roman"/>
           <w:noProof/>
         </w:rPr>
         <w:instrText xml:space="preserve"> PAGEREF _Toc202452239 \h </w:instrText>
       </w:r>
       <w:r>
         <w:rPr>
-          <w:noProof/>
-        </w:rPr>
-      </w:r>
-      <w:r>
-        <w:rPr>
+          <w:rFonts w:ascii="Times New Roman" w:hAnsi="Times New Roman"/>
+          <w:noProof/>
+        </w:rPr>
+      </w:r>
+      <w:r>
+        <w:rPr>
+          <w:rFonts w:ascii="Times New Roman" w:hAnsi="Times New Roman"/>
           <w:noProof/>
         </w:rPr>
         <w:fldChar w:fldCharType="separate"/>
       </w:r>
       <w:r>
         <w:rPr>
+          <w:rFonts w:ascii="Times New Roman" w:hAnsi="Times New Roman"/>
           <w:noProof/>
         </w:rPr>
         <w:t>3</w:t>
       </w:r>
       <w:r>
         <w:rPr>
+          <w:rFonts w:ascii="Times New Roman" w:hAnsi="Times New Roman"/>
           <w:noProof/>
         </w:rPr>
         <w:fldChar w:fldCharType="end"/>
@@ -979,7 +1124,7 @@
           <w:tab w:val="left" w:pos="960"/>
         </w:tabs>
         <w:rPr>
-          <w:rFonts w:asciiTheme="minorHAnsi" w:eastAsiaTheme="minorEastAsia" w:hAnsiTheme="minorHAnsi" w:cstheme="minorBidi"/>
+          <w:rFonts w:ascii="Times New Roman" w:eastAsiaTheme="minorEastAsia" w:hAnsi="Times New Roman"/>
           <w:noProof/>
           <w:kern w:val="2"/>
           <w:sz w:val="24"/>
@@ -997,7 +1142,7 @@
       </w:r>
       <w:r>
         <w:rPr>
-          <w:rFonts w:asciiTheme="minorHAnsi" w:eastAsiaTheme="minorEastAsia" w:hAnsiTheme="minorHAnsi" w:cstheme="minorBidi"/>
+          <w:rFonts w:ascii="Times New Roman" w:eastAsiaTheme="minorEastAsia" w:hAnsi="Times New Roman"/>
           <w:noProof/>
           <w:kern w:val="2"/>
           <w:sz w:val="24"/>
@@ -1016,41 +1161,48 @@
       </w:r>
       <w:r>
         <w:rPr>
+          <w:rFonts w:ascii="Times New Roman" w:hAnsi="Times New Roman"/>
           <w:noProof/>
         </w:rPr>
         <w:tab/>
       </w:r>
       <w:r>
         <w:rPr>
+          <w:rFonts w:ascii="Times New Roman" w:hAnsi="Times New Roman"/>
           <w:noProof/>
         </w:rPr>
         <w:fldChar w:fldCharType="begin"/>
       </w:r>
       <w:r>
         <w:rPr>
+          <w:rFonts w:ascii="Times New Roman" w:hAnsi="Times New Roman"/>
           <w:noProof/>
         </w:rPr>
         <w:instrText xml:space="preserve"> PAGEREF _Toc202452240 \h </w:instrText>
       </w:r>
       <w:r>
         <w:rPr>
-          <w:noProof/>
-        </w:rPr>
-      </w:r>
-      <w:r>
-        <w:rPr>
+          <w:rFonts w:ascii="Times New Roman" w:hAnsi="Times New Roman"/>
+          <w:noProof/>
+        </w:rPr>
+      </w:r>
+      <w:r>
+        <w:rPr>
+          <w:rFonts w:ascii="Times New Roman" w:hAnsi="Times New Roman"/>
           <w:noProof/>
         </w:rPr>
         <w:fldChar w:fldCharType="separate"/>
       </w:r>
       <w:r>
         <w:rPr>
+          <w:rFonts w:ascii="Times New Roman" w:hAnsi="Times New Roman"/>
           <w:noProof/>
         </w:rPr>
         <w:t>3</w:t>
       </w:r>
       <w:r>
         <w:rPr>
+          <w:rFonts w:ascii="Times New Roman" w:hAnsi="Times New Roman"/>
           <w:noProof/>
         </w:rPr>
         <w:fldChar w:fldCharType="end"/>
@@ -1063,7 +1215,7 @@
           <w:tab w:val="left" w:pos="960"/>
         </w:tabs>
         <w:rPr>
-          <w:rFonts w:asciiTheme="minorHAnsi" w:eastAsiaTheme="minorEastAsia" w:hAnsiTheme="minorHAnsi" w:cstheme="minorBidi"/>
+          <w:rFonts w:ascii="Times New Roman" w:eastAsiaTheme="minorEastAsia" w:hAnsi="Times New Roman"/>
           <w:noProof/>
           <w:kern w:val="2"/>
           <w:sz w:val="24"/>
@@ -1081,7 +1233,7 @@
       </w:r>
       <w:r>
         <w:rPr>
-          <w:rFonts w:asciiTheme="minorHAnsi" w:eastAsiaTheme="minorEastAsia" w:hAnsiTheme="minorHAnsi" w:cstheme="minorBidi"/>
+          <w:rFonts w:ascii="Times New Roman" w:eastAsiaTheme="minorEastAsia" w:hAnsi="Times New Roman"/>
           <w:noProof/>
           <w:kern w:val="2"/>
           <w:sz w:val="24"/>
@@ -1100,41 +1252,48 @@
       </w:r>
       <w:r>
         <w:rPr>
+          <w:rFonts w:ascii="Times New Roman" w:hAnsi="Times New Roman"/>
           <w:noProof/>
         </w:rPr>
         <w:tab/>
       </w:r>
       <w:r>
         <w:rPr>
+          <w:rFonts w:ascii="Times New Roman" w:hAnsi="Times New Roman"/>
           <w:noProof/>
         </w:rPr>
         <w:fldChar w:fldCharType="begin"/>
       </w:r>
       <w:r>
         <w:rPr>
+          <w:rFonts w:ascii="Times New Roman" w:hAnsi="Times New Roman"/>
           <w:noProof/>
         </w:rPr>
         <w:instrText xml:space="preserve"> PAGEREF _Toc202452241 \h </w:instrText>
       </w:r>
       <w:r>
         <w:rPr>
-          <w:noProof/>
-        </w:rPr>
-      </w:r>
-      <w:r>
-        <w:rPr>
+          <w:rFonts w:ascii="Times New Roman" w:hAnsi="Times New Roman"/>
+          <w:noProof/>
+        </w:rPr>
+      </w:r>
+      <w:r>
+        <w:rPr>
+          <w:rFonts w:ascii="Times New Roman" w:hAnsi="Times New Roman"/>
           <w:noProof/>
         </w:rPr>
         <w:fldChar w:fldCharType="separate"/>
       </w:r>
       <w:r>
         <w:rPr>
+          <w:rFonts w:ascii="Times New Roman" w:hAnsi="Times New Roman"/>
           <w:noProof/>
         </w:rPr>
         <w:t>4</w:t>
       </w:r>
       <w:r>
         <w:rPr>
+          <w:rFonts w:ascii="Times New Roman" w:hAnsi="Times New Roman"/>
           <w:noProof/>
         </w:rPr>
         <w:fldChar w:fldCharType="end"/>
@@ -1147,7 +1306,7 @@
           <w:tab w:val="left" w:pos="960"/>
         </w:tabs>
         <w:rPr>
-          <w:rFonts w:asciiTheme="minorHAnsi" w:eastAsiaTheme="minorEastAsia" w:hAnsiTheme="minorHAnsi" w:cstheme="minorBidi"/>
+          <w:rFonts w:ascii="Times New Roman" w:eastAsiaTheme="minorEastAsia" w:hAnsi="Times New Roman"/>
           <w:noProof/>
           <w:kern w:val="2"/>
           <w:sz w:val="24"/>
@@ -1165,7 +1324,7 @@
       </w:r>
       <w:r>
         <w:rPr>
-          <w:rFonts w:asciiTheme="minorHAnsi" w:eastAsiaTheme="minorEastAsia" w:hAnsiTheme="minorHAnsi" w:cstheme="minorBidi"/>
+          <w:rFonts w:ascii="Times New Roman" w:eastAsiaTheme="minorEastAsia" w:hAnsi="Times New Roman"/>
           <w:noProof/>
           <w:kern w:val="2"/>
           <w:sz w:val="24"/>
@@ -1184,41 +1343,48 @@
       </w:r>
       <w:r>
         <w:rPr>
+          <w:rFonts w:ascii="Times New Roman" w:hAnsi="Times New Roman"/>
           <w:noProof/>
         </w:rPr>
         <w:tab/>
       </w:r>
       <w:r>
         <w:rPr>
+          <w:rFonts w:ascii="Times New Roman" w:hAnsi="Times New Roman"/>
           <w:noProof/>
         </w:rPr>
         <w:fldChar w:fldCharType="begin"/>
       </w:r>
       <w:r>
         <w:rPr>
+          <w:rFonts w:ascii="Times New Roman" w:hAnsi="Times New Roman"/>
           <w:noProof/>
         </w:rPr>
         <w:instrText xml:space="preserve"> PAGEREF _Toc202452242 \h </w:instrText>
       </w:r>
       <w:r>
         <w:rPr>
-          <w:noProof/>
-        </w:rPr>
-      </w:r>
-      <w:r>
-        <w:rPr>
+          <w:rFonts w:ascii="Times New Roman" w:hAnsi="Times New Roman"/>
+          <w:noProof/>
+        </w:rPr>
+      </w:r>
+      <w:r>
+        <w:rPr>
+          <w:rFonts w:ascii="Times New Roman" w:hAnsi="Times New Roman"/>
           <w:noProof/>
         </w:rPr>
         <w:fldChar w:fldCharType="separate"/>
       </w:r>
       <w:r>
         <w:rPr>
+          <w:rFonts w:ascii="Times New Roman" w:hAnsi="Times New Roman"/>
           <w:noProof/>
         </w:rPr>
         <w:t>4</w:t>
       </w:r>
       <w:r>
         <w:rPr>
+          <w:rFonts w:ascii="Times New Roman" w:hAnsi="Times New Roman"/>
           <w:noProof/>
         </w:rPr>
         <w:fldChar w:fldCharType="end"/>
@@ -1231,7 +1397,7 @@
           <w:tab w:val="left" w:pos="960"/>
         </w:tabs>
         <w:rPr>
-          <w:rFonts w:asciiTheme="minorHAnsi" w:eastAsiaTheme="minorEastAsia" w:hAnsiTheme="minorHAnsi" w:cstheme="minorBidi"/>
+          <w:rFonts w:ascii="Times New Roman" w:eastAsiaTheme="minorEastAsia" w:hAnsi="Times New Roman"/>
           <w:noProof/>
           <w:kern w:val="2"/>
           <w:sz w:val="24"/>
@@ -1249,7 +1415,7 @@
       </w:r>
       <w:r>
         <w:rPr>
-          <w:rFonts w:asciiTheme="minorHAnsi" w:eastAsiaTheme="minorEastAsia" w:hAnsiTheme="minorHAnsi" w:cstheme="minorBidi"/>
+          <w:rFonts w:ascii="Times New Roman" w:eastAsiaTheme="minorEastAsia" w:hAnsi="Times New Roman"/>
           <w:noProof/>
           <w:kern w:val="2"/>
           <w:sz w:val="24"/>
@@ -1268,41 +1434,48 @@
       </w:r>
       <w:r>
         <w:rPr>
+          <w:rFonts w:ascii="Times New Roman" w:hAnsi="Times New Roman"/>
           <w:noProof/>
         </w:rPr>
         <w:tab/>
       </w:r>
       <w:r>
         <w:rPr>
+          <w:rFonts w:ascii="Times New Roman" w:hAnsi="Times New Roman"/>
           <w:noProof/>
         </w:rPr>
         <w:fldChar w:fldCharType="begin"/>
       </w:r>
       <w:r>
         <w:rPr>
+          <w:rFonts w:ascii="Times New Roman" w:hAnsi="Times New Roman"/>
           <w:noProof/>
         </w:rPr>
         <w:instrText xml:space="preserve"> PAGEREF _Toc202452243 \h </w:instrText>
       </w:r>
       <w:r>
         <w:rPr>
-          <w:noProof/>
-        </w:rPr>
-      </w:r>
-      <w:r>
-        <w:rPr>
+          <w:rFonts w:ascii="Times New Roman" w:hAnsi="Times New Roman"/>
+          <w:noProof/>
+        </w:rPr>
+      </w:r>
+      <w:r>
+        <w:rPr>
+          <w:rFonts w:ascii="Times New Roman" w:hAnsi="Times New Roman"/>
           <w:noProof/>
         </w:rPr>
         <w:fldChar w:fldCharType="separate"/>
       </w:r>
       <w:r>
         <w:rPr>
+          <w:rFonts w:ascii="Times New Roman" w:hAnsi="Times New Roman"/>
           <w:noProof/>
         </w:rPr>
         <w:t>5</w:t>
       </w:r>
       <w:r>
         <w:rPr>
+          <w:rFonts w:ascii="Times New Roman" w:hAnsi="Times New Roman"/>
           <w:noProof/>
         </w:rPr>
         <w:fldChar w:fldCharType="end"/>
@@ -1315,7 +1488,7 @@
           <w:tab w:val="left" w:pos="960"/>
         </w:tabs>
         <w:rPr>
-          <w:rFonts w:asciiTheme="minorHAnsi" w:eastAsiaTheme="minorEastAsia" w:hAnsiTheme="minorHAnsi" w:cstheme="minorBidi"/>
+          <w:rFonts w:ascii="Times New Roman" w:eastAsiaTheme="minorEastAsia" w:hAnsi="Times New Roman"/>
           <w:noProof/>
           <w:kern w:val="2"/>
           <w:sz w:val="24"/>
@@ -1333,7 +1506,7 @@
       </w:r>
       <w:r>
         <w:rPr>
-          <w:rFonts w:asciiTheme="minorHAnsi" w:eastAsiaTheme="minorEastAsia" w:hAnsiTheme="minorHAnsi" w:cstheme="minorBidi"/>
+          <w:rFonts w:ascii="Times New Roman" w:eastAsiaTheme="minorEastAsia" w:hAnsi="Times New Roman"/>
           <w:noProof/>
           <w:kern w:val="2"/>
           <w:sz w:val="24"/>
@@ -1352,41 +1525,48 @@
       </w:r>
       <w:r>
         <w:rPr>
+          <w:rFonts w:ascii="Times New Roman" w:hAnsi="Times New Roman"/>
           <w:noProof/>
         </w:rPr>
         <w:tab/>
       </w:r>
       <w:r>
         <w:rPr>
+          <w:rFonts w:ascii="Times New Roman" w:hAnsi="Times New Roman"/>
           <w:noProof/>
         </w:rPr>
         <w:fldChar w:fldCharType="begin"/>
       </w:r>
       <w:r>
         <w:rPr>
+          <w:rFonts w:ascii="Times New Roman" w:hAnsi="Times New Roman"/>
           <w:noProof/>
         </w:rPr>
         <w:instrText xml:space="preserve"> PAGEREF _Toc202452244 \h </w:instrText>
       </w:r>
       <w:r>
         <w:rPr>
-          <w:noProof/>
-        </w:rPr>
-      </w:r>
-      <w:r>
-        <w:rPr>
+          <w:rFonts w:ascii="Times New Roman" w:hAnsi="Times New Roman"/>
+          <w:noProof/>
+        </w:rPr>
+      </w:r>
+      <w:r>
+        <w:rPr>
+          <w:rFonts w:ascii="Times New Roman" w:hAnsi="Times New Roman"/>
           <w:noProof/>
         </w:rPr>
         <w:fldChar w:fldCharType="separate"/>
       </w:r>
       <w:r>
         <w:rPr>
+          <w:rFonts w:ascii="Times New Roman" w:hAnsi="Times New Roman"/>
           <w:noProof/>
         </w:rPr>
         <w:t>5</w:t>
       </w:r>
       <w:r>
         <w:rPr>
+          <w:rFonts w:ascii="Times New Roman" w:hAnsi="Times New Roman"/>
           <w:noProof/>
         </w:rPr>
         <w:fldChar w:fldCharType="end"/>
@@ -1396,7 +1576,7 @@
       <w:pPr>
         <w:pStyle w:val="TOC1"/>
         <w:rPr>
-          <w:rFonts w:asciiTheme="minorHAnsi" w:eastAsiaTheme="minorEastAsia" w:hAnsiTheme="minorHAnsi" w:cstheme="minorBidi"/>
+          <w:rFonts w:ascii="Times New Roman" w:eastAsiaTheme="minorEastAsia" w:hAnsi="Times New Roman"/>
           <w:b w:val="0"/>
           <w:kern w:val="2"/>
           <w:szCs w:val="24"/>
@@ -1412,7 +1592,7 @@
       </w:r>
       <w:r>
         <w:rPr>
-          <w:rFonts w:asciiTheme="minorHAnsi" w:eastAsiaTheme="minorEastAsia" w:hAnsiTheme="minorHAnsi" w:cstheme="minorBidi"/>
+          <w:rFonts w:ascii="Times New Roman" w:eastAsiaTheme="minorEastAsia" w:hAnsi="Times New Roman"/>
           <w:b w:val="0"/>
           <w:kern w:val="2"/>
           <w:szCs w:val="24"/>
@@ -1428,21 +1608,44 @@
         <w:t>External Interface Requirements</w:t>
       </w:r>
       <w:r>
+        <w:rPr>
+          <w:rFonts w:ascii="Times New Roman" w:hAnsi="Times New Roman"/>
+        </w:rPr>
         <w:tab/>
       </w:r>
       <w:r>
+        <w:rPr>
+          <w:rFonts w:ascii="Times New Roman" w:hAnsi="Times New Roman"/>
+        </w:rPr>
         <w:fldChar w:fldCharType="begin"/>
       </w:r>
       <w:r>
+        <w:rPr>
+          <w:rFonts w:ascii="Times New Roman" w:hAnsi="Times New Roman"/>
+        </w:rPr>
         <w:instrText xml:space="preserve"> PAGEREF _Toc202452245 \h </w:instrText>
       </w:r>
       <w:r>
+        <w:rPr>
+          <w:rFonts w:ascii="Times New Roman" w:hAnsi="Times New Roman"/>
+        </w:rPr>
+      </w:r>
+      <w:r>
+        <w:rPr>
+          <w:rFonts w:ascii="Times New Roman" w:hAnsi="Times New Roman"/>
+        </w:rPr>
         <w:fldChar w:fldCharType="separate"/>
       </w:r>
       <w:r>
+        <w:rPr>
+          <w:rFonts w:ascii="Times New Roman" w:hAnsi="Times New Roman"/>
+        </w:rPr>
         <w:t>5</w:t>
       </w:r>
       <w:r>
+        <w:rPr>
+          <w:rFonts w:ascii="Times New Roman" w:hAnsi="Times New Roman"/>
+        </w:rPr>
         <w:fldChar w:fldCharType="end"/>
       </w:r>
     </w:p>
@@ -1453,7 +1656,7 @@
           <w:tab w:val="left" w:pos="960"/>
         </w:tabs>
         <w:rPr>
-          <w:rFonts w:asciiTheme="minorHAnsi" w:eastAsiaTheme="minorEastAsia" w:hAnsiTheme="minorHAnsi" w:cstheme="minorBidi"/>
+          <w:rFonts w:ascii="Times New Roman" w:eastAsiaTheme="minorEastAsia" w:hAnsi="Times New Roman"/>
           <w:noProof/>
           <w:kern w:val="2"/>
           <w:sz w:val="24"/>
@@ -1471,7 +1674,7 @@
       </w:r>
       <w:r>
         <w:rPr>
-          <w:rFonts w:asciiTheme="minorHAnsi" w:eastAsiaTheme="minorEastAsia" w:hAnsiTheme="minorHAnsi" w:cstheme="minorBidi"/>
+          <w:rFonts w:ascii="Times New Roman" w:eastAsiaTheme="minorEastAsia" w:hAnsi="Times New Roman"/>
           <w:noProof/>
           <w:kern w:val="2"/>
           <w:sz w:val="24"/>
@@ -1490,41 +1693,48 @@
       </w:r>
       <w:r>
         <w:rPr>
+          <w:rFonts w:ascii="Times New Roman" w:hAnsi="Times New Roman"/>
           <w:noProof/>
         </w:rPr>
         <w:tab/>
       </w:r>
       <w:r>
         <w:rPr>
+          <w:rFonts w:ascii="Times New Roman" w:hAnsi="Times New Roman"/>
           <w:noProof/>
         </w:rPr>
         <w:fldChar w:fldCharType="begin"/>
       </w:r>
       <w:r>
         <w:rPr>
+          <w:rFonts w:ascii="Times New Roman" w:hAnsi="Times New Roman"/>
           <w:noProof/>
         </w:rPr>
         <w:instrText xml:space="preserve"> PAGEREF _Toc202452246 \h </w:instrText>
       </w:r>
       <w:r>
         <w:rPr>
-          <w:noProof/>
-        </w:rPr>
-      </w:r>
-      <w:r>
-        <w:rPr>
+          <w:rFonts w:ascii="Times New Roman" w:hAnsi="Times New Roman"/>
+          <w:noProof/>
+        </w:rPr>
+      </w:r>
+      <w:r>
+        <w:rPr>
+          <w:rFonts w:ascii="Times New Roman" w:hAnsi="Times New Roman"/>
           <w:noProof/>
         </w:rPr>
         <w:fldChar w:fldCharType="separate"/>
       </w:r>
       <w:r>
         <w:rPr>
+          <w:rFonts w:ascii="Times New Roman" w:hAnsi="Times New Roman"/>
           <w:noProof/>
         </w:rPr>
         <w:t>5</w:t>
       </w:r>
       <w:r>
         <w:rPr>
+          <w:rFonts w:ascii="Times New Roman" w:hAnsi="Times New Roman"/>
           <w:noProof/>
         </w:rPr>
         <w:fldChar w:fldCharType="end"/>
@@ -1537,7 +1747,7 @@
           <w:tab w:val="left" w:pos="960"/>
         </w:tabs>
         <w:rPr>
-          <w:rFonts w:asciiTheme="minorHAnsi" w:eastAsiaTheme="minorEastAsia" w:hAnsiTheme="minorHAnsi" w:cstheme="minorBidi"/>
+          <w:rFonts w:ascii="Times New Roman" w:eastAsiaTheme="minorEastAsia" w:hAnsi="Times New Roman"/>
           <w:noProof/>
           <w:kern w:val="2"/>
           <w:sz w:val="24"/>
@@ -1555,7 +1765,7 @@
       </w:r>
       <w:r>
         <w:rPr>
-          <w:rFonts w:asciiTheme="minorHAnsi" w:eastAsiaTheme="minorEastAsia" w:hAnsiTheme="minorHAnsi" w:cstheme="minorBidi"/>
+          <w:rFonts w:ascii="Times New Roman" w:eastAsiaTheme="minorEastAsia" w:hAnsi="Times New Roman"/>
           <w:noProof/>
           <w:kern w:val="2"/>
           <w:sz w:val="24"/>
@@ -1574,41 +1784,48 @@
       </w:r>
       <w:r>
         <w:rPr>
+          <w:rFonts w:ascii="Times New Roman" w:hAnsi="Times New Roman"/>
           <w:noProof/>
         </w:rPr>
         <w:tab/>
       </w:r>
       <w:r>
         <w:rPr>
+          <w:rFonts w:ascii="Times New Roman" w:hAnsi="Times New Roman"/>
           <w:noProof/>
         </w:rPr>
         <w:fldChar w:fldCharType="begin"/>
       </w:r>
       <w:r>
         <w:rPr>
+          <w:rFonts w:ascii="Times New Roman" w:hAnsi="Times New Roman"/>
           <w:noProof/>
         </w:rPr>
         <w:instrText xml:space="preserve"> PAGEREF _Toc202452247 \h </w:instrText>
       </w:r>
       <w:r>
         <w:rPr>
-          <w:noProof/>
-        </w:rPr>
-      </w:r>
-      <w:r>
-        <w:rPr>
+          <w:rFonts w:ascii="Times New Roman" w:hAnsi="Times New Roman"/>
+          <w:noProof/>
+        </w:rPr>
+      </w:r>
+      <w:r>
+        <w:rPr>
+          <w:rFonts w:ascii="Times New Roman" w:hAnsi="Times New Roman"/>
           <w:noProof/>
         </w:rPr>
         <w:fldChar w:fldCharType="separate"/>
       </w:r>
       <w:r>
         <w:rPr>
+          <w:rFonts w:ascii="Times New Roman" w:hAnsi="Times New Roman"/>
           <w:noProof/>
         </w:rPr>
         <w:t>11</w:t>
       </w:r>
       <w:r>
         <w:rPr>
+          <w:rFonts w:ascii="Times New Roman" w:hAnsi="Times New Roman"/>
           <w:noProof/>
         </w:rPr>
         <w:fldChar w:fldCharType="end"/>
@@ -1621,7 +1838,7 @@
           <w:tab w:val="left" w:pos="960"/>
         </w:tabs>
         <w:rPr>
-          <w:rFonts w:asciiTheme="minorHAnsi" w:eastAsiaTheme="minorEastAsia" w:hAnsiTheme="minorHAnsi" w:cstheme="minorBidi"/>
+          <w:rFonts w:ascii="Times New Roman" w:eastAsiaTheme="minorEastAsia" w:hAnsi="Times New Roman"/>
           <w:noProof/>
           <w:kern w:val="2"/>
           <w:sz w:val="24"/>
@@ -1639,7 +1856,7 @@
       </w:r>
       <w:r>
         <w:rPr>
-          <w:rFonts w:asciiTheme="minorHAnsi" w:eastAsiaTheme="minorEastAsia" w:hAnsiTheme="minorHAnsi" w:cstheme="minorBidi"/>
+          <w:rFonts w:ascii="Times New Roman" w:eastAsiaTheme="minorEastAsia" w:hAnsi="Times New Roman"/>
           <w:noProof/>
           <w:kern w:val="2"/>
           <w:sz w:val="24"/>
@@ -1658,41 +1875,48 @@
       </w:r>
       <w:r>
         <w:rPr>
+          <w:rFonts w:ascii="Times New Roman" w:hAnsi="Times New Roman"/>
           <w:noProof/>
         </w:rPr>
         <w:tab/>
       </w:r>
       <w:r>
         <w:rPr>
+          <w:rFonts w:ascii="Times New Roman" w:hAnsi="Times New Roman"/>
           <w:noProof/>
         </w:rPr>
         <w:fldChar w:fldCharType="begin"/>
       </w:r>
       <w:r>
         <w:rPr>
+          <w:rFonts w:ascii="Times New Roman" w:hAnsi="Times New Roman"/>
           <w:noProof/>
         </w:rPr>
         <w:instrText xml:space="preserve"> PAGEREF _Toc202452248 \h </w:instrText>
       </w:r>
       <w:r>
         <w:rPr>
-          <w:noProof/>
-        </w:rPr>
-      </w:r>
-      <w:r>
-        <w:rPr>
+          <w:rFonts w:ascii="Times New Roman" w:hAnsi="Times New Roman"/>
+          <w:noProof/>
+        </w:rPr>
+      </w:r>
+      <w:r>
+        <w:rPr>
+          <w:rFonts w:ascii="Times New Roman" w:hAnsi="Times New Roman"/>
           <w:noProof/>
         </w:rPr>
         <w:fldChar w:fldCharType="separate"/>
       </w:r>
       <w:r>
         <w:rPr>
+          <w:rFonts w:ascii="Times New Roman" w:hAnsi="Times New Roman"/>
           <w:noProof/>
         </w:rPr>
         <w:t>12</w:t>
       </w:r>
       <w:r>
         <w:rPr>
+          <w:rFonts w:ascii="Times New Roman" w:hAnsi="Times New Roman"/>
           <w:noProof/>
         </w:rPr>
         <w:fldChar w:fldCharType="end"/>
@@ -1702,7 +1926,7 @@
       <w:pPr>
         <w:pStyle w:val="TOC1"/>
         <w:rPr>
-          <w:rFonts w:asciiTheme="minorHAnsi" w:eastAsiaTheme="minorEastAsia" w:hAnsiTheme="minorHAnsi" w:cstheme="minorBidi"/>
+          <w:rFonts w:ascii="Times New Roman" w:eastAsiaTheme="minorEastAsia" w:hAnsi="Times New Roman"/>
           <w:b w:val="0"/>
           <w:kern w:val="2"/>
           <w:szCs w:val="24"/>
@@ -1718,7 +1942,7 @@
       </w:r>
       <w:r>
         <w:rPr>
-          <w:rFonts w:asciiTheme="minorHAnsi" w:eastAsiaTheme="minorEastAsia" w:hAnsiTheme="minorHAnsi" w:cstheme="minorBidi"/>
+          <w:rFonts w:ascii="Times New Roman" w:eastAsiaTheme="minorEastAsia" w:hAnsi="Times New Roman"/>
           <w:b w:val="0"/>
           <w:kern w:val="2"/>
           <w:szCs w:val="24"/>
@@ -1734,21 +1958,44 @@
         <w:t>System Features</w:t>
       </w:r>
       <w:r>
+        <w:rPr>
+          <w:rFonts w:ascii="Times New Roman" w:hAnsi="Times New Roman"/>
+        </w:rPr>
         <w:tab/>
       </w:r>
       <w:r>
+        <w:rPr>
+          <w:rFonts w:ascii="Times New Roman" w:hAnsi="Times New Roman"/>
+        </w:rPr>
         <w:fldChar w:fldCharType="begin"/>
       </w:r>
       <w:r>
+        <w:rPr>
+          <w:rFonts w:ascii="Times New Roman" w:hAnsi="Times New Roman"/>
+        </w:rPr>
         <w:instrText xml:space="preserve"> PAGEREF _Toc202452249 \h </w:instrText>
       </w:r>
       <w:r>
+        <w:rPr>
+          <w:rFonts w:ascii="Times New Roman" w:hAnsi="Times New Roman"/>
+        </w:rPr>
+      </w:r>
+      <w:r>
+        <w:rPr>
+          <w:rFonts w:ascii="Times New Roman" w:hAnsi="Times New Roman"/>
+        </w:rPr>
         <w:fldChar w:fldCharType="separate"/>
       </w:r>
       <w:r>
+        <w:rPr>
+          <w:rFonts w:ascii="Times New Roman" w:hAnsi="Times New Roman"/>
+        </w:rPr>
         <w:t>13</w:t>
       </w:r>
       <w:r>
+        <w:rPr>
+          <w:rFonts w:ascii="Times New Roman" w:hAnsi="Times New Roman"/>
+        </w:rPr>
         <w:fldChar w:fldCharType="end"/>
       </w:r>
     </w:p>
@@ -1759,7 +2006,7 @@
           <w:tab w:val="left" w:pos="960"/>
         </w:tabs>
         <w:rPr>
-          <w:rFonts w:asciiTheme="minorHAnsi" w:eastAsiaTheme="minorEastAsia" w:hAnsiTheme="minorHAnsi" w:cstheme="minorBidi"/>
+          <w:rFonts w:ascii="Times New Roman" w:eastAsiaTheme="minorEastAsia" w:hAnsi="Times New Roman"/>
           <w:noProof/>
           <w:kern w:val="2"/>
           <w:sz w:val="24"/>
@@ -1777,7 +2024,7 @@
       </w:r>
       <w:r>
         <w:rPr>
-          <w:rFonts w:asciiTheme="minorHAnsi" w:eastAsiaTheme="minorEastAsia" w:hAnsiTheme="minorHAnsi" w:cstheme="minorBidi"/>
+          <w:rFonts w:ascii="Times New Roman" w:eastAsiaTheme="minorEastAsia" w:hAnsi="Times New Roman"/>
           <w:noProof/>
           <w:kern w:val="2"/>
           <w:sz w:val="24"/>
@@ -1796,41 +2043,48 @@
       </w:r>
       <w:r>
         <w:rPr>
+          <w:rFonts w:ascii="Times New Roman" w:hAnsi="Times New Roman"/>
           <w:noProof/>
         </w:rPr>
         <w:tab/>
       </w:r>
       <w:r>
         <w:rPr>
+          <w:rFonts w:ascii="Times New Roman" w:hAnsi="Times New Roman"/>
           <w:noProof/>
         </w:rPr>
         <w:fldChar w:fldCharType="begin"/>
       </w:r>
       <w:r>
         <w:rPr>
+          <w:rFonts w:ascii="Times New Roman" w:hAnsi="Times New Roman"/>
           <w:noProof/>
         </w:rPr>
         <w:instrText xml:space="preserve"> PAGEREF _Toc202452250 \h </w:instrText>
       </w:r>
       <w:r>
         <w:rPr>
-          <w:noProof/>
-        </w:rPr>
-      </w:r>
-      <w:r>
-        <w:rPr>
+          <w:rFonts w:ascii="Times New Roman" w:hAnsi="Times New Roman"/>
+          <w:noProof/>
+        </w:rPr>
+      </w:r>
+      <w:r>
+        <w:rPr>
+          <w:rFonts w:ascii="Times New Roman" w:hAnsi="Times New Roman"/>
           <w:noProof/>
         </w:rPr>
         <w:fldChar w:fldCharType="separate"/>
       </w:r>
       <w:r>
         <w:rPr>
+          <w:rFonts w:ascii="Times New Roman" w:hAnsi="Times New Roman"/>
           <w:noProof/>
         </w:rPr>
         <w:t>13</w:t>
       </w:r>
       <w:r>
         <w:rPr>
+          <w:rFonts w:ascii="Times New Roman" w:hAnsi="Times New Roman"/>
           <w:noProof/>
         </w:rPr>
         <w:fldChar w:fldCharType="end"/>
@@ -1843,7 +2097,7 @@
           <w:tab w:val="left" w:pos="960"/>
         </w:tabs>
         <w:rPr>
-          <w:rFonts w:asciiTheme="minorHAnsi" w:eastAsiaTheme="minorEastAsia" w:hAnsiTheme="minorHAnsi" w:cstheme="minorBidi"/>
+          <w:rFonts w:ascii="Times New Roman" w:eastAsiaTheme="minorEastAsia" w:hAnsi="Times New Roman"/>
           <w:noProof/>
           <w:kern w:val="2"/>
           <w:sz w:val="24"/>
@@ -1861,7 +2115,7 @@
       </w:r>
       <w:r>
         <w:rPr>
-          <w:rFonts w:asciiTheme="minorHAnsi" w:eastAsiaTheme="minorEastAsia" w:hAnsiTheme="minorHAnsi" w:cstheme="minorBidi"/>
+          <w:rFonts w:ascii="Times New Roman" w:eastAsiaTheme="minorEastAsia" w:hAnsi="Times New Roman"/>
           <w:noProof/>
           <w:kern w:val="2"/>
           <w:sz w:val="24"/>
@@ -1880,41 +2134,48 @@
       </w:r>
       <w:r>
         <w:rPr>
+          <w:rFonts w:ascii="Times New Roman" w:hAnsi="Times New Roman"/>
           <w:noProof/>
         </w:rPr>
         <w:tab/>
       </w:r>
       <w:r>
         <w:rPr>
+          <w:rFonts w:ascii="Times New Roman" w:hAnsi="Times New Roman"/>
           <w:noProof/>
         </w:rPr>
         <w:fldChar w:fldCharType="begin"/>
       </w:r>
       <w:r>
         <w:rPr>
+          <w:rFonts w:ascii="Times New Roman" w:hAnsi="Times New Roman"/>
           <w:noProof/>
         </w:rPr>
         <w:instrText xml:space="preserve"> PAGEREF _Toc202452251 \h </w:instrText>
       </w:r>
       <w:r>
         <w:rPr>
-          <w:noProof/>
-        </w:rPr>
-      </w:r>
-      <w:r>
-        <w:rPr>
+          <w:rFonts w:ascii="Times New Roman" w:hAnsi="Times New Roman"/>
+          <w:noProof/>
+        </w:rPr>
+      </w:r>
+      <w:r>
+        <w:rPr>
+          <w:rFonts w:ascii="Times New Roman" w:hAnsi="Times New Roman"/>
           <w:noProof/>
         </w:rPr>
         <w:fldChar w:fldCharType="separate"/>
       </w:r>
       <w:r>
         <w:rPr>
+          <w:rFonts w:ascii="Times New Roman" w:hAnsi="Times New Roman"/>
           <w:noProof/>
         </w:rPr>
         <w:t>13</w:t>
       </w:r>
       <w:r>
         <w:rPr>
+          <w:rFonts w:ascii="Times New Roman" w:hAnsi="Times New Roman"/>
           <w:noProof/>
         </w:rPr>
         <w:fldChar w:fldCharType="end"/>
@@ -1927,7 +2188,7 @@
           <w:tab w:val="left" w:pos="960"/>
         </w:tabs>
         <w:rPr>
-          <w:rFonts w:asciiTheme="minorHAnsi" w:eastAsiaTheme="minorEastAsia" w:hAnsiTheme="minorHAnsi" w:cstheme="minorBidi"/>
+          <w:rFonts w:ascii="Times New Roman" w:eastAsiaTheme="minorEastAsia" w:hAnsi="Times New Roman"/>
           <w:noProof/>
           <w:kern w:val="2"/>
           <w:sz w:val="24"/>
@@ -1945,7 +2206,7 @@
       </w:r>
       <w:r>
         <w:rPr>
-          <w:rFonts w:asciiTheme="minorHAnsi" w:eastAsiaTheme="minorEastAsia" w:hAnsiTheme="minorHAnsi" w:cstheme="minorBidi"/>
+          <w:rFonts w:ascii="Times New Roman" w:eastAsiaTheme="minorEastAsia" w:hAnsi="Times New Roman"/>
           <w:noProof/>
           <w:kern w:val="2"/>
           <w:sz w:val="24"/>
@@ -1964,41 +2225,48 @@
       </w:r>
       <w:r>
         <w:rPr>
+          <w:rFonts w:ascii="Times New Roman" w:hAnsi="Times New Roman"/>
           <w:noProof/>
         </w:rPr>
         <w:tab/>
       </w:r>
       <w:r>
         <w:rPr>
+          <w:rFonts w:ascii="Times New Roman" w:hAnsi="Times New Roman"/>
           <w:noProof/>
         </w:rPr>
         <w:fldChar w:fldCharType="begin"/>
       </w:r>
       <w:r>
         <w:rPr>
+          <w:rFonts w:ascii="Times New Roman" w:hAnsi="Times New Roman"/>
           <w:noProof/>
         </w:rPr>
         <w:instrText xml:space="preserve"> PAGEREF _Toc202452252 \h </w:instrText>
       </w:r>
       <w:r>
         <w:rPr>
-          <w:noProof/>
-        </w:rPr>
-      </w:r>
-      <w:r>
-        <w:rPr>
+          <w:rFonts w:ascii="Times New Roman" w:hAnsi="Times New Roman"/>
+          <w:noProof/>
+        </w:rPr>
+      </w:r>
+      <w:r>
+        <w:rPr>
+          <w:rFonts w:ascii="Times New Roman" w:hAnsi="Times New Roman"/>
           <w:noProof/>
         </w:rPr>
         <w:fldChar w:fldCharType="separate"/>
       </w:r>
       <w:r>
         <w:rPr>
+          <w:rFonts w:ascii="Times New Roman" w:hAnsi="Times New Roman"/>
           <w:noProof/>
         </w:rPr>
         <w:t>14</w:t>
       </w:r>
       <w:r>
         <w:rPr>
+          <w:rFonts w:ascii="Times New Roman" w:hAnsi="Times New Roman"/>
           <w:noProof/>
         </w:rPr>
         <w:fldChar w:fldCharType="end"/>
@@ -2011,7 +2279,7 @@
           <w:tab w:val="left" w:pos="960"/>
         </w:tabs>
         <w:rPr>
-          <w:rFonts w:asciiTheme="minorHAnsi" w:eastAsiaTheme="minorEastAsia" w:hAnsiTheme="minorHAnsi" w:cstheme="minorBidi"/>
+          <w:rFonts w:ascii="Times New Roman" w:eastAsiaTheme="minorEastAsia" w:hAnsi="Times New Roman"/>
           <w:noProof/>
           <w:kern w:val="2"/>
           <w:sz w:val="24"/>
@@ -2029,7 +2297,7 @@
       </w:r>
       <w:r>
         <w:rPr>
-          <w:rFonts w:asciiTheme="minorHAnsi" w:eastAsiaTheme="minorEastAsia" w:hAnsiTheme="minorHAnsi" w:cstheme="minorBidi"/>
+          <w:rFonts w:ascii="Times New Roman" w:eastAsiaTheme="minorEastAsia" w:hAnsi="Times New Roman"/>
           <w:noProof/>
           <w:kern w:val="2"/>
           <w:sz w:val="24"/>
@@ -2048,41 +2316,48 @@
       </w:r>
       <w:r>
         <w:rPr>
+          <w:rFonts w:ascii="Times New Roman" w:hAnsi="Times New Roman"/>
           <w:noProof/>
         </w:rPr>
         <w:tab/>
       </w:r>
       <w:r>
         <w:rPr>
+          <w:rFonts w:ascii="Times New Roman" w:hAnsi="Times New Roman"/>
           <w:noProof/>
         </w:rPr>
         <w:fldChar w:fldCharType="begin"/>
       </w:r>
       <w:r>
         <w:rPr>
+          <w:rFonts w:ascii="Times New Roman" w:hAnsi="Times New Roman"/>
           <w:noProof/>
         </w:rPr>
         <w:instrText xml:space="preserve"> PAGEREF _Toc202452253 \h </w:instrText>
       </w:r>
       <w:r>
         <w:rPr>
-          <w:noProof/>
-        </w:rPr>
-      </w:r>
-      <w:r>
-        <w:rPr>
+          <w:rFonts w:ascii="Times New Roman" w:hAnsi="Times New Roman"/>
+          <w:noProof/>
+        </w:rPr>
+      </w:r>
+      <w:r>
+        <w:rPr>
+          <w:rFonts w:ascii="Times New Roman" w:hAnsi="Times New Roman"/>
           <w:noProof/>
         </w:rPr>
         <w:fldChar w:fldCharType="separate"/>
       </w:r>
       <w:r>
         <w:rPr>
+          <w:rFonts w:ascii="Times New Roman" w:hAnsi="Times New Roman"/>
           <w:noProof/>
         </w:rPr>
         <w:t>15</w:t>
       </w:r>
       <w:r>
         <w:rPr>
+          <w:rFonts w:ascii="Times New Roman" w:hAnsi="Times New Roman"/>
           <w:noProof/>
         </w:rPr>
         <w:fldChar w:fldCharType="end"/>
@@ -2095,7 +2370,7 @@
           <w:tab w:val="left" w:pos="960"/>
         </w:tabs>
         <w:rPr>
-          <w:rFonts w:asciiTheme="minorHAnsi" w:eastAsiaTheme="minorEastAsia" w:hAnsiTheme="minorHAnsi" w:cstheme="minorBidi"/>
+          <w:rFonts w:ascii="Times New Roman" w:eastAsiaTheme="minorEastAsia" w:hAnsi="Times New Roman"/>
           <w:noProof/>
           <w:kern w:val="2"/>
           <w:sz w:val="24"/>
@@ -2113,7 +2388,7 @@
       </w:r>
       <w:r>
         <w:rPr>
-          <w:rFonts w:asciiTheme="minorHAnsi" w:eastAsiaTheme="minorEastAsia" w:hAnsiTheme="minorHAnsi" w:cstheme="minorBidi"/>
+          <w:rFonts w:ascii="Times New Roman" w:eastAsiaTheme="minorEastAsia" w:hAnsi="Times New Roman"/>
           <w:noProof/>
           <w:kern w:val="2"/>
           <w:sz w:val="24"/>
@@ -2132,41 +2407,48 @@
       </w:r>
       <w:r>
         <w:rPr>
+          <w:rFonts w:ascii="Times New Roman" w:hAnsi="Times New Roman"/>
           <w:noProof/>
         </w:rPr>
         <w:tab/>
       </w:r>
       <w:r>
         <w:rPr>
+          <w:rFonts w:ascii="Times New Roman" w:hAnsi="Times New Roman"/>
           <w:noProof/>
         </w:rPr>
         <w:fldChar w:fldCharType="begin"/>
       </w:r>
       <w:r>
         <w:rPr>
+          <w:rFonts w:ascii="Times New Roman" w:hAnsi="Times New Roman"/>
           <w:noProof/>
         </w:rPr>
         <w:instrText xml:space="preserve"> PAGEREF _Toc202452254 \h </w:instrText>
       </w:r>
       <w:r>
         <w:rPr>
-          <w:noProof/>
-        </w:rPr>
-      </w:r>
-      <w:r>
-        <w:rPr>
+          <w:rFonts w:ascii="Times New Roman" w:hAnsi="Times New Roman"/>
+          <w:noProof/>
+        </w:rPr>
+      </w:r>
+      <w:r>
+        <w:rPr>
+          <w:rFonts w:ascii="Times New Roman" w:hAnsi="Times New Roman"/>
           <w:noProof/>
         </w:rPr>
         <w:fldChar w:fldCharType="separate"/>
       </w:r>
       <w:r>
         <w:rPr>
+          <w:rFonts w:ascii="Times New Roman" w:hAnsi="Times New Roman"/>
           <w:noProof/>
         </w:rPr>
         <w:t>15</w:t>
       </w:r>
       <w:r>
         <w:rPr>
+          <w:rFonts w:ascii="Times New Roman" w:hAnsi="Times New Roman"/>
           <w:noProof/>
         </w:rPr>
         <w:fldChar w:fldCharType="end"/>
@@ -2179,7 +2461,7 @@
           <w:tab w:val="left" w:pos="960"/>
         </w:tabs>
         <w:rPr>
-          <w:rFonts w:asciiTheme="minorHAnsi" w:eastAsiaTheme="minorEastAsia" w:hAnsiTheme="minorHAnsi" w:cstheme="minorBidi"/>
+          <w:rFonts w:ascii="Times New Roman" w:eastAsiaTheme="minorEastAsia" w:hAnsi="Times New Roman"/>
           <w:noProof/>
           <w:kern w:val="2"/>
           <w:sz w:val="24"/>
@@ -2197,7 +2479,7 @@
       </w:r>
       <w:r>
         <w:rPr>
-          <w:rFonts w:asciiTheme="minorHAnsi" w:eastAsiaTheme="minorEastAsia" w:hAnsiTheme="minorHAnsi" w:cstheme="minorBidi"/>
+          <w:rFonts w:ascii="Times New Roman" w:eastAsiaTheme="minorEastAsia" w:hAnsi="Times New Roman"/>
           <w:noProof/>
           <w:kern w:val="2"/>
           <w:sz w:val="24"/>
@@ -2216,41 +2498,48 @@
       </w:r>
       <w:r>
         <w:rPr>
+          <w:rFonts w:ascii="Times New Roman" w:hAnsi="Times New Roman"/>
           <w:noProof/>
         </w:rPr>
         <w:tab/>
       </w:r>
       <w:r>
         <w:rPr>
+          <w:rFonts w:ascii="Times New Roman" w:hAnsi="Times New Roman"/>
           <w:noProof/>
         </w:rPr>
         <w:fldChar w:fldCharType="begin"/>
       </w:r>
       <w:r>
         <w:rPr>
+          <w:rFonts w:ascii="Times New Roman" w:hAnsi="Times New Roman"/>
           <w:noProof/>
         </w:rPr>
         <w:instrText xml:space="preserve"> PAGEREF _Toc202452255 \h </w:instrText>
       </w:r>
       <w:r>
         <w:rPr>
-          <w:noProof/>
-        </w:rPr>
-      </w:r>
-      <w:r>
-        <w:rPr>
+          <w:rFonts w:ascii="Times New Roman" w:hAnsi="Times New Roman"/>
+          <w:noProof/>
+        </w:rPr>
+      </w:r>
+      <w:r>
+        <w:rPr>
+          <w:rFonts w:ascii="Times New Roman" w:hAnsi="Times New Roman"/>
           <w:noProof/>
         </w:rPr>
         <w:fldChar w:fldCharType="separate"/>
       </w:r>
       <w:r>
         <w:rPr>
+          <w:rFonts w:ascii="Times New Roman" w:hAnsi="Times New Roman"/>
           <w:noProof/>
         </w:rPr>
         <w:t>16</w:t>
       </w:r>
       <w:r>
         <w:rPr>
+          <w:rFonts w:ascii="Times New Roman" w:hAnsi="Times New Roman"/>
           <w:noProof/>
         </w:rPr>
         <w:fldChar w:fldCharType="end"/>
@@ -2260,7 +2549,7 @@
       <w:pPr>
         <w:pStyle w:val="TOC1"/>
         <w:rPr>
-          <w:rFonts w:asciiTheme="minorHAnsi" w:eastAsiaTheme="minorEastAsia" w:hAnsiTheme="minorHAnsi" w:cstheme="minorBidi"/>
+          <w:rFonts w:ascii="Times New Roman" w:eastAsiaTheme="minorEastAsia" w:hAnsi="Times New Roman"/>
           <w:b w:val="0"/>
           <w:kern w:val="2"/>
           <w:szCs w:val="24"/>
@@ -2276,7 +2565,7 @@
       </w:r>
       <w:r>
         <w:rPr>
-          <w:rFonts w:asciiTheme="minorHAnsi" w:eastAsiaTheme="minorEastAsia" w:hAnsiTheme="minorHAnsi" w:cstheme="minorBidi"/>
+          <w:rFonts w:ascii="Times New Roman" w:eastAsiaTheme="minorEastAsia" w:hAnsi="Times New Roman"/>
           <w:b w:val="0"/>
           <w:kern w:val="2"/>
           <w:szCs w:val="24"/>
@@ -2292,21 +2581,44 @@
         <w:t>Other Nonfunctional Requirements</w:t>
       </w:r>
       <w:r>
+        <w:rPr>
+          <w:rFonts w:ascii="Times New Roman" w:hAnsi="Times New Roman"/>
+        </w:rPr>
         <w:tab/>
       </w:r>
       <w:r>
+        <w:rPr>
+          <w:rFonts w:ascii="Times New Roman" w:hAnsi="Times New Roman"/>
+        </w:rPr>
         <w:fldChar w:fldCharType="begin"/>
       </w:r>
       <w:r>
+        <w:rPr>
+          <w:rFonts w:ascii="Times New Roman" w:hAnsi="Times New Roman"/>
+        </w:rPr>
         <w:instrText xml:space="preserve"> PAGEREF _Toc202452256 \h </w:instrText>
       </w:r>
       <w:r>
+        <w:rPr>
+          <w:rFonts w:ascii="Times New Roman" w:hAnsi="Times New Roman"/>
+        </w:rPr>
+      </w:r>
+      <w:r>
+        <w:rPr>
+          <w:rFonts w:ascii="Times New Roman" w:hAnsi="Times New Roman"/>
+        </w:rPr>
         <w:fldChar w:fldCharType="separate"/>
       </w:r>
       <w:r>
+        <w:rPr>
+          <w:rFonts w:ascii="Times New Roman" w:hAnsi="Times New Roman"/>
+        </w:rPr>
         <w:t>17</w:t>
       </w:r>
       <w:r>
+        <w:rPr>
+          <w:rFonts w:ascii="Times New Roman" w:hAnsi="Times New Roman"/>
+        </w:rPr>
         <w:fldChar w:fldCharType="end"/>
       </w:r>
     </w:p>
@@ -2317,7 +2629,7 @@
           <w:tab w:val="left" w:pos="960"/>
         </w:tabs>
         <w:rPr>
-          <w:rFonts w:asciiTheme="minorHAnsi" w:eastAsiaTheme="minorEastAsia" w:hAnsiTheme="minorHAnsi" w:cstheme="minorBidi"/>
+          <w:rFonts w:ascii="Times New Roman" w:eastAsiaTheme="minorEastAsia" w:hAnsi="Times New Roman"/>
           <w:noProof/>
           <w:kern w:val="2"/>
           <w:sz w:val="24"/>
@@ -2335,7 +2647,7 @@
       </w:r>
       <w:r>
         <w:rPr>
-          <w:rFonts w:asciiTheme="minorHAnsi" w:eastAsiaTheme="minorEastAsia" w:hAnsiTheme="minorHAnsi" w:cstheme="minorBidi"/>
+          <w:rFonts w:ascii="Times New Roman" w:eastAsiaTheme="minorEastAsia" w:hAnsi="Times New Roman"/>
           <w:noProof/>
           <w:kern w:val="2"/>
           <w:sz w:val="24"/>
@@ -2354,41 +2666,48 @@
       </w:r>
       <w:r>
         <w:rPr>
+          <w:rFonts w:ascii="Times New Roman" w:hAnsi="Times New Roman"/>
           <w:noProof/>
         </w:rPr>
         <w:tab/>
       </w:r>
       <w:r>
         <w:rPr>
+          <w:rFonts w:ascii="Times New Roman" w:hAnsi="Times New Roman"/>
           <w:noProof/>
         </w:rPr>
         <w:fldChar w:fldCharType="begin"/>
       </w:r>
       <w:r>
         <w:rPr>
+          <w:rFonts w:ascii="Times New Roman" w:hAnsi="Times New Roman"/>
           <w:noProof/>
         </w:rPr>
         <w:instrText xml:space="preserve"> PAGEREF _Toc202452257 \h </w:instrText>
       </w:r>
       <w:r>
         <w:rPr>
-          <w:noProof/>
-        </w:rPr>
-      </w:r>
-      <w:r>
-        <w:rPr>
+          <w:rFonts w:ascii="Times New Roman" w:hAnsi="Times New Roman"/>
+          <w:noProof/>
+        </w:rPr>
+      </w:r>
+      <w:r>
+        <w:rPr>
+          <w:rFonts w:ascii="Times New Roman" w:hAnsi="Times New Roman"/>
           <w:noProof/>
         </w:rPr>
         <w:fldChar w:fldCharType="separate"/>
       </w:r>
       <w:r>
         <w:rPr>
+          <w:rFonts w:ascii="Times New Roman" w:hAnsi="Times New Roman"/>
           <w:noProof/>
         </w:rPr>
         <w:t>17</w:t>
       </w:r>
       <w:r>
         <w:rPr>
+          <w:rFonts w:ascii="Times New Roman" w:hAnsi="Times New Roman"/>
           <w:noProof/>
         </w:rPr>
         <w:fldChar w:fldCharType="end"/>
@@ -2401,7 +2720,7 @@
           <w:tab w:val="left" w:pos="960"/>
         </w:tabs>
         <w:rPr>
-          <w:rFonts w:asciiTheme="minorHAnsi" w:eastAsiaTheme="minorEastAsia" w:hAnsiTheme="minorHAnsi" w:cstheme="minorBidi"/>
+          <w:rFonts w:ascii="Times New Roman" w:eastAsiaTheme="minorEastAsia" w:hAnsi="Times New Roman"/>
           <w:noProof/>
           <w:kern w:val="2"/>
           <w:sz w:val="24"/>
@@ -2419,7 +2738,7 @@
       </w:r>
       <w:r>
         <w:rPr>
-          <w:rFonts w:asciiTheme="minorHAnsi" w:eastAsiaTheme="minorEastAsia" w:hAnsiTheme="minorHAnsi" w:cstheme="minorBidi"/>
+          <w:rFonts w:ascii="Times New Roman" w:eastAsiaTheme="minorEastAsia" w:hAnsi="Times New Roman"/>
           <w:noProof/>
           <w:kern w:val="2"/>
           <w:sz w:val="24"/>
@@ -2438,41 +2757,48 @@
       </w:r>
       <w:r>
         <w:rPr>
+          <w:rFonts w:ascii="Times New Roman" w:hAnsi="Times New Roman"/>
           <w:noProof/>
         </w:rPr>
         <w:tab/>
       </w:r>
       <w:r>
         <w:rPr>
+          <w:rFonts w:ascii="Times New Roman" w:hAnsi="Times New Roman"/>
           <w:noProof/>
         </w:rPr>
         <w:fldChar w:fldCharType="begin"/>
       </w:r>
       <w:r>
         <w:rPr>
+          <w:rFonts w:ascii="Times New Roman" w:hAnsi="Times New Roman"/>
           <w:noProof/>
         </w:rPr>
         <w:instrText xml:space="preserve"> PAGEREF _Toc202452258 \h </w:instrText>
       </w:r>
       <w:r>
         <w:rPr>
-          <w:noProof/>
-        </w:rPr>
-      </w:r>
-      <w:r>
-        <w:rPr>
+          <w:rFonts w:ascii="Times New Roman" w:hAnsi="Times New Roman"/>
+          <w:noProof/>
+        </w:rPr>
+      </w:r>
+      <w:r>
+        <w:rPr>
+          <w:rFonts w:ascii="Times New Roman" w:hAnsi="Times New Roman"/>
           <w:noProof/>
         </w:rPr>
         <w:fldChar w:fldCharType="separate"/>
       </w:r>
       <w:r>
         <w:rPr>
+          <w:rFonts w:ascii="Times New Roman" w:hAnsi="Times New Roman"/>
           <w:noProof/>
         </w:rPr>
         <w:t>17</w:t>
       </w:r>
       <w:r>
         <w:rPr>
+          <w:rFonts w:ascii="Times New Roman" w:hAnsi="Times New Roman"/>
           <w:noProof/>
         </w:rPr>
         <w:fldChar w:fldCharType="end"/>
@@ -2485,7 +2811,7 @@
           <w:tab w:val="left" w:pos="960"/>
         </w:tabs>
         <w:rPr>
-          <w:rFonts w:asciiTheme="minorHAnsi" w:eastAsiaTheme="minorEastAsia" w:hAnsiTheme="minorHAnsi" w:cstheme="minorBidi"/>
+          <w:rFonts w:ascii="Times New Roman" w:eastAsiaTheme="minorEastAsia" w:hAnsi="Times New Roman"/>
           <w:noProof/>
           <w:kern w:val="2"/>
           <w:sz w:val="24"/>
@@ -2503,7 +2829,7 @@
       </w:r>
       <w:r>
         <w:rPr>
-          <w:rFonts w:asciiTheme="minorHAnsi" w:eastAsiaTheme="minorEastAsia" w:hAnsiTheme="minorHAnsi" w:cstheme="minorBidi"/>
+          <w:rFonts w:ascii="Times New Roman" w:eastAsiaTheme="minorEastAsia" w:hAnsi="Times New Roman"/>
           <w:noProof/>
           <w:kern w:val="2"/>
           <w:sz w:val="24"/>
@@ -2522,41 +2848,48 @@
       </w:r>
       <w:r>
         <w:rPr>
+          <w:rFonts w:ascii="Times New Roman" w:hAnsi="Times New Roman"/>
           <w:noProof/>
         </w:rPr>
         <w:tab/>
       </w:r>
       <w:r>
         <w:rPr>
+          <w:rFonts w:ascii="Times New Roman" w:hAnsi="Times New Roman"/>
           <w:noProof/>
         </w:rPr>
         <w:fldChar w:fldCharType="begin"/>
       </w:r>
       <w:r>
         <w:rPr>
+          <w:rFonts w:ascii="Times New Roman" w:hAnsi="Times New Roman"/>
           <w:noProof/>
         </w:rPr>
         <w:instrText xml:space="preserve"> PAGEREF _Toc202452259 \h </w:instrText>
       </w:r>
       <w:r>
         <w:rPr>
-          <w:noProof/>
-        </w:rPr>
-      </w:r>
-      <w:r>
-        <w:rPr>
+          <w:rFonts w:ascii="Times New Roman" w:hAnsi="Times New Roman"/>
+          <w:noProof/>
+        </w:rPr>
+      </w:r>
+      <w:r>
+        <w:rPr>
+          <w:rFonts w:ascii="Times New Roman" w:hAnsi="Times New Roman"/>
           <w:noProof/>
         </w:rPr>
         <w:fldChar w:fldCharType="separate"/>
       </w:r>
       <w:r>
         <w:rPr>
+          <w:rFonts w:ascii="Times New Roman" w:hAnsi="Times New Roman"/>
           <w:noProof/>
         </w:rPr>
         <w:t>18</w:t>
       </w:r>
       <w:r>
         <w:rPr>
+          <w:rFonts w:ascii="Times New Roman" w:hAnsi="Times New Roman"/>
           <w:noProof/>
         </w:rPr>
         <w:fldChar w:fldCharType="end"/>
@@ -2569,7 +2902,7 @@
           <w:tab w:val="left" w:pos="960"/>
         </w:tabs>
         <w:rPr>
-          <w:rFonts w:asciiTheme="minorHAnsi" w:eastAsiaTheme="minorEastAsia" w:hAnsiTheme="minorHAnsi" w:cstheme="minorBidi"/>
+          <w:rFonts w:ascii="Times New Roman" w:eastAsiaTheme="minorEastAsia" w:hAnsi="Times New Roman"/>
           <w:noProof/>
           <w:kern w:val="2"/>
           <w:sz w:val="24"/>
@@ -2587,7 +2920,7 @@
       </w:r>
       <w:r>
         <w:rPr>
-          <w:rFonts w:asciiTheme="minorHAnsi" w:eastAsiaTheme="minorEastAsia" w:hAnsiTheme="minorHAnsi" w:cstheme="minorBidi"/>
+          <w:rFonts w:ascii="Times New Roman" w:eastAsiaTheme="minorEastAsia" w:hAnsi="Times New Roman"/>
           <w:noProof/>
           <w:kern w:val="2"/>
           <w:sz w:val="24"/>
@@ -2606,41 +2939,48 @@
       </w:r>
       <w:r>
         <w:rPr>
+          <w:rFonts w:ascii="Times New Roman" w:hAnsi="Times New Roman"/>
           <w:noProof/>
         </w:rPr>
         <w:tab/>
       </w:r>
       <w:r>
         <w:rPr>
+          <w:rFonts w:ascii="Times New Roman" w:hAnsi="Times New Roman"/>
           <w:noProof/>
         </w:rPr>
         <w:fldChar w:fldCharType="begin"/>
       </w:r>
       <w:r>
         <w:rPr>
+          <w:rFonts w:ascii="Times New Roman" w:hAnsi="Times New Roman"/>
           <w:noProof/>
         </w:rPr>
         <w:instrText xml:space="preserve"> PAGEREF _Toc202452260 \h </w:instrText>
       </w:r>
       <w:r>
         <w:rPr>
-          <w:noProof/>
-        </w:rPr>
-      </w:r>
-      <w:r>
-        <w:rPr>
+          <w:rFonts w:ascii="Times New Roman" w:hAnsi="Times New Roman"/>
+          <w:noProof/>
+        </w:rPr>
+      </w:r>
+      <w:r>
+        <w:rPr>
+          <w:rFonts w:ascii="Times New Roman" w:hAnsi="Times New Roman"/>
           <w:noProof/>
         </w:rPr>
         <w:fldChar w:fldCharType="separate"/>
       </w:r>
       <w:r>
         <w:rPr>
+          <w:rFonts w:ascii="Times New Roman" w:hAnsi="Times New Roman"/>
           <w:noProof/>
         </w:rPr>
         <w:t>18</w:t>
       </w:r>
       <w:r>
         <w:rPr>
+          <w:rFonts w:ascii="Times New Roman" w:hAnsi="Times New Roman"/>
           <w:noProof/>
         </w:rPr>
         <w:fldChar w:fldCharType="end"/>
@@ -2650,7 +2990,7 @@
       <w:pPr>
         <w:pStyle w:val="TOC1"/>
         <w:rPr>
-          <w:rFonts w:asciiTheme="minorHAnsi" w:eastAsiaTheme="minorEastAsia" w:hAnsiTheme="minorHAnsi" w:cstheme="minorBidi"/>
+          <w:rFonts w:ascii="Times New Roman" w:eastAsiaTheme="minorEastAsia" w:hAnsi="Times New Roman"/>
           <w:b w:val="0"/>
           <w:kern w:val="2"/>
           <w:szCs w:val="24"/>
@@ -2666,7 +3006,7 @@
       </w:r>
       <w:r>
         <w:rPr>
-          <w:rFonts w:asciiTheme="minorHAnsi" w:eastAsiaTheme="minorEastAsia" w:hAnsiTheme="minorHAnsi" w:cstheme="minorBidi"/>
+          <w:rFonts w:ascii="Times New Roman" w:eastAsiaTheme="minorEastAsia" w:hAnsi="Times New Roman"/>
           <w:b w:val="0"/>
           <w:kern w:val="2"/>
           <w:szCs w:val="24"/>
@@ -2682,21 +3022,44 @@
         <w:t>References</w:t>
       </w:r>
       <w:r>
+        <w:rPr>
+          <w:rFonts w:ascii="Times New Roman" w:hAnsi="Times New Roman"/>
+        </w:rPr>
         <w:tab/>
       </w:r>
       <w:r>
+        <w:rPr>
+          <w:rFonts w:ascii="Times New Roman" w:hAnsi="Times New Roman"/>
+        </w:rPr>
         <w:fldChar w:fldCharType="begin"/>
       </w:r>
       <w:r>
+        <w:rPr>
+          <w:rFonts w:ascii="Times New Roman" w:hAnsi="Times New Roman"/>
+        </w:rPr>
         <w:instrText xml:space="preserve"> PAGEREF _Toc202452261 \h </w:instrText>
       </w:r>
       <w:r>
+        <w:rPr>
+          <w:rFonts w:ascii="Times New Roman" w:hAnsi="Times New Roman"/>
+        </w:rPr>
+      </w:r>
+      <w:r>
+        <w:rPr>
+          <w:rFonts w:ascii="Times New Roman" w:hAnsi="Times New Roman"/>
+        </w:rPr>
         <w:fldChar w:fldCharType="separate"/>
       </w:r>
       <w:r>
+        <w:rPr>
+          <w:rFonts w:ascii="Times New Roman" w:hAnsi="Times New Roman"/>
+        </w:rPr>
         <w:t>19</w:t>
       </w:r>
       <w:r>
+        <w:rPr>
+          <w:rFonts w:ascii="Times New Roman" w:hAnsi="Times New Roman"/>
+        </w:rPr>
         <w:fldChar w:fldCharType="end"/>
       </w:r>
     </w:p>
@@ -2704,7 +3067,7 @@
       <w:pPr>
         <w:pStyle w:val="TOC1"/>
         <w:rPr>
-          <w:rFonts w:asciiTheme="minorHAnsi" w:eastAsiaTheme="minorEastAsia" w:hAnsiTheme="minorHAnsi" w:cstheme="minorBidi"/>
+          <w:rFonts w:ascii="Times New Roman" w:eastAsiaTheme="minorEastAsia" w:hAnsi="Times New Roman"/>
           <w:b w:val="0"/>
           <w:kern w:val="2"/>
           <w:szCs w:val="24"/>
@@ -2719,21 +3082,44 @@
         <w:t>Appendix A: Glossary</w:t>
       </w:r>
       <w:r>
+        <w:rPr>
+          <w:rFonts w:ascii="Times New Roman" w:hAnsi="Times New Roman"/>
+        </w:rPr>
         <w:tab/>
       </w:r>
       <w:r>
+        <w:rPr>
+          <w:rFonts w:ascii="Times New Roman" w:hAnsi="Times New Roman"/>
+        </w:rPr>
         <w:fldChar w:fldCharType="begin"/>
       </w:r>
       <w:r>
+        <w:rPr>
+          <w:rFonts w:ascii="Times New Roman" w:hAnsi="Times New Roman"/>
+        </w:rPr>
         <w:instrText xml:space="preserve"> PAGEREF _Toc202452262 \h </w:instrText>
       </w:r>
       <w:r>
+        <w:rPr>
+          <w:rFonts w:ascii="Times New Roman" w:hAnsi="Times New Roman"/>
+        </w:rPr>
+      </w:r>
+      <w:r>
+        <w:rPr>
+          <w:rFonts w:ascii="Times New Roman" w:hAnsi="Times New Roman"/>
+        </w:rPr>
         <w:fldChar w:fldCharType="separate"/>
       </w:r>
       <w:r>
+        <w:rPr>
+          <w:rFonts w:ascii="Times New Roman" w:hAnsi="Times New Roman"/>
+        </w:rPr>
         <w:t>20</w:t>
       </w:r>
       <w:r>
+        <w:rPr>
+          <w:rFonts w:ascii="Times New Roman" w:hAnsi="Times New Roman"/>
+        </w:rPr>
         <w:fldChar w:fldCharType="end"/>
       </w:r>
     </w:p>
@@ -2741,7 +3127,7 @@
       <w:pPr>
         <w:pStyle w:val="TOC1"/>
         <w:rPr>
-          <w:rFonts w:asciiTheme="minorHAnsi" w:eastAsiaTheme="minorEastAsia" w:hAnsiTheme="minorHAnsi" w:cstheme="minorBidi"/>
+          <w:rFonts w:ascii="Times New Roman" w:eastAsiaTheme="minorEastAsia" w:hAnsi="Times New Roman"/>
           <w:b w:val="0"/>
           <w:kern w:val="2"/>
           <w:szCs w:val="24"/>
@@ -2756,21 +3142,44 @@
         <w:t>Appendix B: Analysis Models</w:t>
       </w:r>
       <w:r>
+        <w:rPr>
+          <w:rFonts w:ascii="Times New Roman" w:hAnsi="Times New Roman"/>
+        </w:rPr>
         <w:tab/>
       </w:r>
       <w:r>
+        <w:rPr>
+          <w:rFonts w:ascii="Times New Roman" w:hAnsi="Times New Roman"/>
+        </w:rPr>
         <w:fldChar w:fldCharType="begin"/>
       </w:r>
       <w:r>
+        <w:rPr>
+          <w:rFonts w:ascii="Times New Roman" w:hAnsi="Times New Roman"/>
+        </w:rPr>
         <w:instrText xml:space="preserve"> PAGEREF _Toc202452263 \h </w:instrText>
       </w:r>
       <w:r>
+        <w:rPr>
+          <w:rFonts w:ascii="Times New Roman" w:hAnsi="Times New Roman"/>
+        </w:rPr>
+      </w:r>
+      <w:r>
+        <w:rPr>
+          <w:rFonts w:ascii="Times New Roman" w:hAnsi="Times New Roman"/>
+        </w:rPr>
         <w:fldChar w:fldCharType="separate"/>
       </w:r>
       <w:r>
+        <w:rPr>
+          <w:rFonts w:ascii="Times New Roman" w:hAnsi="Times New Roman"/>
+        </w:rPr>
         <w:t>21</w:t>
       </w:r>
       <w:r>
+        <w:rPr>
+          <w:rFonts w:ascii="Times New Roman" w:hAnsi="Times New Roman"/>
+        </w:rPr>
         <w:fldChar w:fldCharType="end"/>
       </w:r>
     </w:p>
@@ -2778,7 +3187,7 @@
       <w:pPr>
         <w:pStyle w:val="TOC1"/>
         <w:rPr>
-          <w:rFonts w:asciiTheme="minorHAnsi" w:eastAsiaTheme="minorEastAsia" w:hAnsiTheme="minorHAnsi" w:cstheme="minorBidi"/>
+          <w:rFonts w:ascii="Times New Roman" w:eastAsiaTheme="minorEastAsia" w:hAnsi="Times New Roman"/>
           <w:b w:val="0"/>
           <w:kern w:val="2"/>
           <w:szCs w:val="24"/>
@@ -2796,7 +3205,7 @@
       </w:r>
       <w:r>
         <w:rPr>
-          <w:rFonts w:asciiTheme="minorHAnsi" w:eastAsiaTheme="minorEastAsia" w:hAnsiTheme="minorHAnsi" w:cstheme="minorBidi"/>
+          <w:rFonts w:ascii="Times New Roman" w:eastAsiaTheme="minorEastAsia" w:hAnsi="Times New Roman"/>
           <w:b w:val="0"/>
           <w:kern w:val="2"/>
           <w:szCs w:val="24"/>
@@ -2814,21 +3223,44 @@
         <w:t>Conclusion</w:t>
       </w:r>
       <w:r>
+        <w:rPr>
+          <w:rFonts w:ascii="Times New Roman" w:hAnsi="Times New Roman"/>
+        </w:rPr>
         <w:tab/>
       </w:r>
       <w:r>
+        <w:rPr>
+          <w:rFonts w:ascii="Times New Roman" w:hAnsi="Times New Roman"/>
+        </w:rPr>
         <w:fldChar w:fldCharType="begin"/>
       </w:r>
       <w:r>
+        <w:rPr>
+          <w:rFonts w:ascii="Times New Roman" w:hAnsi="Times New Roman"/>
+        </w:rPr>
         <w:instrText xml:space="preserve"> PAGEREF _Toc202452264 \h </w:instrText>
       </w:r>
       <w:r>
+        <w:rPr>
+          <w:rFonts w:ascii="Times New Roman" w:hAnsi="Times New Roman"/>
+        </w:rPr>
+      </w:r>
+      <w:r>
+        <w:rPr>
+          <w:rFonts w:ascii="Times New Roman" w:hAnsi="Times New Roman"/>
+        </w:rPr>
         <w:fldChar w:fldCharType="separate"/>
       </w:r>
       <w:r>
+        <w:rPr>
+          <w:rFonts w:ascii="Times New Roman" w:hAnsi="Times New Roman"/>
+        </w:rPr>
         <w:t>28</w:t>
       </w:r>
       <w:r>
+        <w:rPr>
+          <w:rFonts w:ascii="Times New Roman" w:hAnsi="Times New Roman"/>
+        </w:rPr>
         <w:fldChar w:fldCharType="end"/>
       </w:r>
     </w:p>
@@ -2974,9 +3406,16 @@
     <w:p>
       <w:pPr>
         <w:pStyle w:val="TOCEntry"/>
+        <w:rPr>
+          <w:rFonts w:ascii="Times New Roman" w:hAnsi="Times New Roman"/>
+        </w:rPr>
       </w:pPr>
       <w:bookmarkStart w:id="0" w:name="_Toc202452233"/>
       <w:r>
+        <w:rPr>
+          <w:rFonts w:ascii="Times New Roman" w:hAnsi="Times New Roman"/>
+        </w:rPr>
+        <w:lastRenderedPageBreak/>
         <w:t>Revision History</w:t>
       </w:r>
       <w:bookmarkEnd w:id="0"/>
@@ -3014,11 +3453,13 @@
             <w:pPr>
               <w:spacing w:before="40" w:after="40"/>
               <w:rPr>
+                <w:rFonts w:ascii="Times New Roman" w:hAnsi="Times New Roman"/>
                 <w:b/>
               </w:rPr>
             </w:pPr>
             <w:r>
               <w:rPr>
+                <w:rFonts w:ascii="Times New Roman" w:hAnsi="Times New Roman"/>
                 <w:b/>
               </w:rPr>
               <w:t>Name</w:t>
@@ -3037,11 +3478,13 @@
             <w:pPr>
               <w:spacing w:before="40" w:after="40"/>
               <w:rPr>
+                <w:rFonts w:ascii="Times New Roman" w:hAnsi="Times New Roman"/>
                 <w:b/>
               </w:rPr>
             </w:pPr>
             <w:r>
               <w:rPr>
+                <w:rFonts w:ascii="Times New Roman" w:hAnsi="Times New Roman"/>
                 <w:b/>
               </w:rPr>
               <w:t>Date</w:t>
@@ -3060,11 +3503,13 @@
             <w:pPr>
               <w:spacing w:before="40" w:after="40"/>
               <w:rPr>
+                <w:rFonts w:ascii="Times New Roman" w:hAnsi="Times New Roman"/>
                 <w:b/>
               </w:rPr>
             </w:pPr>
             <w:r>
               <w:rPr>
+                <w:rFonts w:ascii="Times New Roman" w:hAnsi="Times New Roman"/>
                 <w:b/>
               </w:rPr>
               <w:t>Reason For Changes</w:t>
@@ -3083,11 +3528,13 @@
             <w:pPr>
               <w:spacing w:before="40" w:after="40"/>
               <w:rPr>
+                <w:rFonts w:ascii="Times New Roman" w:hAnsi="Times New Roman"/>
                 <w:b/>
               </w:rPr>
             </w:pPr>
             <w:r>
               <w:rPr>
+                <w:rFonts w:ascii="Times New Roman" w:hAnsi="Times New Roman"/>
                 <w:b/>
               </w:rPr>
               <w:t>Version</w:t>
@@ -3106,6 +3553,9 @@
           <w:p>
             <w:pPr>
               <w:spacing w:before="40" w:after="40"/>
+              <w:rPr>
+                <w:rFonts w:ascii="Times New Roman" w:hAnsi="Times New Roman"/>
+              </w:rPr>
             </w:pPr>
           </w:p>
         </w:tc>
@@ -3119,6 +3569,9 @@
           <w:p>
             <w:pPr>
               <w:spacing w:before="40" w:after="40"/>
+              <w:rPr>
+                <w:rFonts w:ascii="Times New Roman" w:hAnsi="Times New Roman"/>
+              </w:rPr>
             </w:pPr>
           </w:p>
         </w:tc>
@@ -3132,6 +3585,9 @@
           <w:p>
             <w:pPr>
               <w:spacing w:before="40" w:after="40"/>
+              <w:rPr>
+                <w:rFonts w:ascii="Times New Roman" w:hAnsi="Times New Roman"/>
+              </w:rPr>
             </w:pPr>
           </w:p>
         </w:tc>
@@ -3145,6 +3601,9 @@
           <w:p>
             <w:pPr>
               <w:spacing w:before="40" w:after="40"/>
+              <w:rPr>
+                <w:rFonts w:ascii="Times New Roman" w:hAnsi="Times New Roman"/>
+              </w:rPr>
             </w:pPr>
           </w:p>
         </w:tc>
@@ -3160,6 +3619,9 @@
           <w:p>
             <w:pPr>
               <w:spacing w:before="40" w:after="40"/>
+              <w:rPr>
+                <w:rFonts w:ascii="Times New Roman" w:hAnsi="Times New Roman"/>
+              </w:rPr>
             </w:pPr>
           </w:p>
         </w:tc>
@@ -3173,6 +3635,9 @@
           <w:p>
             <w:pPr>
               <w:spacing w:before="40" w:after="40"/>
+              <w:rPr>
+                <w:rFonts w:ascii="Times New Roman" w:hAnsi="Times New Roman"/>
+              </w:rPr>
             </w:pPr>
           </w:p>
         </w:tc>
@@ -3186,6 +3651,9 @@
           <w:p>
             <w:pPr>
               <w:spacing w:before="40" w:after="40"/>
+              <w:rPr>
+                <w:rFonts w:ascii="Times New Roman" w:hAnsi="Times New Roman"/>
+              </w:rPr>
             </w:pPr>
           </w:p>
         </w:tc>
@@ -3199,6 +3667,9 @@
           <w:p>
             <w:pPr>
               <w:spacing w:before="40" w:after="40"/>
+              <w:rPr>
+                <w:rFonts w:ascii="Times New Roman" w:hAnsi="Times New Roman"/>
+              </w:rPr>
             </w:pPr>
           </w:p>
         </w:tc>
@@ -3207,11 +3678,18 @@
     <w:p>
       <w:pPr>
         <w:rPr>
-          <w:b/>
-        </w:rPr>
-      </w:pPr>
-    </w:p>
-    <w:p/>
+          <w:rFonts w:ascii="Times New Roman" w:hAnsi="Times New Roman"/>
+          <w:b/>
+        </w:rPr>
+      </w:pPr>
+    </w:p>
+    <w:p>
+      <w:pPr>
+        <w:rPr>
+          <w:rFonts w:ascii="Times New Roman" w:hAnsi="Times New Roman"/>
+        </w:rPr>
+      </w:pPr>
+    </w:p>
     <w:p>
       <w:pPr>
         <w:sectPr>
@@ -3243,6 +3721,7 @@
           <w:sz w:val="24"/>
           <w:szCs w:val="24"/>
         </w:rPr>
+        <w:lastRenderedPageBreak/>
         <w:t>Introduction</w:t>
       </w:r>
       <w:bookmarkEnd w:id="1"/>
@@ -3563,6 +4042,7 @@
           <w:sz w:val="24"/>
           <w:szCs w:val="24"/>
         </w:rPr>
+        <w:lastRenderedPageBreak/>
         <w:t>Overall Description</w:t>
       </w:r>
       <w:bookmarkEnd w:id="7"/>
@@ -3664,7 +4144,6 @@
         </w:rPr>
         <w:t xml:space="preserve"> and </w:t>
       </w:r>
-      <w:proofErr w:type="spellStart"/>
       <w:r>
         <w:rPr>
           <w:rFonts w:ascii="Times New Roman" w:hAnsi="Times New Roman"/>
@@ -3673,7 +4152,6 @@
         </w:rPr>
         <w:t>Streamlit</w:t>
       </w:r>
-      <w:proofErr w:type="spellEnd"/>
       <w:r>
         <w:rPr>
           <w:rFonts w:ascii="Times New Roman" w:hAnsi="Times New Roman"/>
@@ -3790,7 +4268,14 @@
           <w:rFonts w:ascii="Times New Roman" w:hAnsi="Times New Roman"/>
           <w:sz w:val="20"/>
         </w:rPr>
-        <w:t xml:space="preserve">inic Trend AI </w:t>
+        <w:t>inic Trend AI</w:t>
+      </w:r>
+      <w:r>
+        <w:rPr>
+          <w:rFonts w:ascii="Times New Roman" w:hAnsi="Times New Roman"/>
+          <w:sz w:val="20"/>
+        </w:rPr>
+        <w:t>.</w:t>
       </w:r>
     </w:p>
     <w:p>
@@ -3808,6 +4293,7 @@
           <w:sz w:val="22"/>
           <w:szCs w:val="22"/>
         </w:rPr>
+        <w:lastRenderedPageBreak/>
         <w:t>Figure</w:t>
       </w:r>
       <w:r>
@@ -4439,23 +4925,7 @@
           <w:rFonts w:ascii="Times New Roman" w:hAnsi="Times New Roman"/>
           <w:color w:val="000000" w:themeColor="text1"/>
         </w:rPr>
-        <w:t xml:space="preserve">Responsible for </w:t>
-      </w:r>
-      <w:proofErr w:type="spellStart"/>
-      <w:r>
-        <w:rPr>
-          <w:rFonts w:ascii="Times New Roman" w:hAnsi="Times New Roman"/>
-          <w:color w:val="000000" w:themeColor="text1"/>
-        </w:rPr>
-        <w:t>Streamlit</w:t>
-      </w:r>
-      <w:proofErr w:type="spellEnd"/>
-      <w:r>
-        <w:rPr>
-          <w:rFonts w:ascii="Times New Roman" w:hAnsi="Times New Roman"/>
-          <w:color w:val="000000" w:themeColor="text1"/>
-        </w:rPr>
-        <w:t xml:space="preserve"> UI and features analysis </w:t>
+        <w:t xml:space="preserve">Responsible for Streamlit UI and features analysis </w:t>
       </w:r>
     </w:p>
     <w:p>
@@ -4477,6 +4947,7 @@
           <w:rFonts w:ascii="Times New Roman" w:hAnsi="Times New Roman"/>
           <w:color w:val="000000" w:themeColor="text1"/>
         </w:rPr>
+        <w:lastRenderedPageBreak/>
         <w:t>Expectations: Need clear UI requirements, data formats, and interaction logic</w:t>
       </w:r>
     </w:p>
@@ -4731,23 +5202,7 @@
           <w:rFonts w:ascii="Times New Roman" w:hAnsi="Times New Roman"/>
           <w:color w:val="000000" w:themeColor="text1"/>
         </w:rPr>
-        <w:t xml:space="preserve">Python 3.10+, </w:t>
-      </w:r>
-      <w:proofErr w:type="spellStart"/>
-      <w:r>
-        <w:rPr>
-          <w:rFonts w:ascii="Times New Roman" w:hAnsi="Times New Roman"/>
-          <w:color w:val="000000" w:themeColor="text1"/>
-        </w:rPr>
-        <w:t>Streamlit</w:t>
-      </w:r>
-      <w:proofErr w:type="spellEnd"/>
-      <w:r>
-        <w:rPr>
-          <w:rFonts w:ascii="Times New Roman" w:hAnsi="Times New Roman"/>
-          <w:color w:val="000000" w:themeColor="text1"/>
-        </w:rPr>
-        <w:t>, pandas</w:t>
+        <w:t>Python 3.10+, Streamlit, pandas</w:t>
       </w:r>
     </w:p>
     <w:p>
@@ -4815,15 +5270,7 @@
           <w:rFonts w:ascii="Times New Roman" w:hAnsi="Times New Roman"/>
           <w:color w:val="000000" w:themeColor="text1"/>
         </w:rPr>
-        <w:t xml:space="preserve">The system is developed using Python and </w:t>
-      </w:r>
-      <w:proofErr w:type="spellStart"/>
-      <w:r>
-        <w:rPr>
-          <w:rFonts w:ascii="Times New Roman" w:hAnsi="Times New Roman"/>
-          <w:color w:val="000000" w:themeColor="text1"/>
-        </w:rPr>
-        <w:t>Stream</w:t>
+        <w:t>The system is developed using Python and Stream</w:t>
       </w:r>
       <w:r>
         <w:rPr>
@@ -4839,7 +5286,6 @@
         </w:rPr>
         <w:t>it</w:t>
       </w:r>
-      <w:proofErr w:type="spellEnd"/>
       <w:r>
         <w:rPr>
           <w:rFonts w:ascii="Times New Roman" w:hAnsi="Times New Roman"/>
@@ -5093,6 +5539,7 @@
           <w:sz w:val="24"/>
           <w:szCs w:val="24"/>
         </w:rPr>
+        <w:lastRenderedPageBreak/>
         <w:t>Assumptions</w:t>
       </w:r>
       <w:bookmarkEnd w:id="18"/>
@@ -5347,23 +5794,13 @@
           <w:rFonts w:ascii="Times New Roman" w:hAnsi="Times New Roman"/>
         </w:rPr>
       </w:pPr>
-      <w:proofErr w:type="spellStart"/>
-      <w:r>
-        <w:rPr>
-          <w:rFonts w:ascii="Times New Roman" w:hAnsi="Times New Roman"/>
-          <w:b/>
-          <w:bCs/>
-        </w:rPr>
-        <w:t>Streamlit</w:t>
-      </w:r>
-      <w:proofErr w:type="spellEnd"/>
-      <w:r>
-        <w:rPr>
-          <w:rFonts w:ascii="Times New Roman" w:hAnsi="Times New Roman"/>
-          <w:b/>
-          <w:bCs/>
-        </w:rPr>
-        <w:t xml:space="preserve"> Cloud</w:t>
+      <w:r>
+        <w:rPr>
+          <w:rFonts w:ascii="Times New Roman" w:hAnsi="Times New Roman"/>
+          <w:b/>
+          <w:bCs/>
+        </w:rPr>
+        <w:t>Streamlit Cloud</w:t>
       </w:r>
       <w:r>
         <w:rPr>
@@ -5581,25 +6018,16 @@
         <w:rPr>
           <w:rFonts w:ascii="Times New Roman" w:hAnsi="Times New Roman"/>
         </w:rPr>
+        <w:lastRenderedPageBreak/>
         <w:t xml:space="preserve">The application uses the </w:t>
       </w:r>
-      <w:proofErr w:type="spellStart"/>
-      <w:r>
-        <w:rPr>
-          <w:rFonts w:ascii="Times New Roman" w:hAnsi="Times New Roman"/>
-          <w:b/>
-          <w:bCs/>
-        </w:rPr>
-        <w:t>Streamlit</w:t>
-      </w:r>
-      <w:proofErr w:type="spellEnd"/>
-      <w:r>
-        <w:rPr>
-          <w:rFonts w:ascii="Times New Roman" w:hAnsi="Times New Roman"/>
-          <w:b/>
-          <w:bCs/>
-        </w:rPr>
-        <w:t xml:space="preserve"> web framework</w:t>
+      <w:r>
+        <w:rPr>
+          <w:rFonts w:ascii="Times New Roman" w:hAnsi="Times New Roman"/>
+          <w:b/>
+          <w:bCs/>
+        </w:rPr>
+        <w:t>Streamlit web framework</w:t>
       </w:r>
       <w:r>
         <w:rPr>
@@ -5662,21 +6090,7 @@
         <w:rPr>
           <w:rFonts w:ascii="Times New Roman" w:hAnsi="Times New Roman"/>
         </w:rPr>
-        <w:t xml:space="preserve">: Web-based interface served via localhost or </w:t>
-      </w:r>
-      <w:proofErr w:type="spellStart"/>
-      <w:r>
-        <w:rPr>
-          <w:rFonts w:ascii="Times New Roman" w:hAnsi="Times New Roman"/>
-        </w:rPr>
-        <w:t>Streamlit</w:t>
-      </w:r>
-      <w:proofErr w:type="spellEnd"/>
-      <w:r>
-        <w:rPr>
-          <w:rFonts w:ascii="Times New Roman" w:hAnsi="Times New Roman"/>
-        </w:rPr>
-        <w:t xml:space="preserve"> Cloud.</w:t>
+        <w:t>: Web-based interface served via localhost or Streamlit Cloud.</w:t>
       </w:r>
     </w:p>
     <w:p>
@@ -5730,21 +6144,7 @@
         <w:rPr>
           <w:rFonts w:ascii="Times New Roman" w:hAnsi="Times New Roman"/>
         </w:rPr>
-        <w:t xml:space="preserve">: Follows the minimal, consistent aesthetic of </w:t>
-      </w:r>
-      <w:proofErr w:type="spellStart"/>
-      <w:r>
-        <w:rPr>
-          <w:rFonts w:ascii="Times New Roman" w:hAnsi="Times New Roman"/>
-        </w:rPr>
-        <w:t>Streamlit</w:t>
-      </w:r>
-      <w:proofErr w:type="spellEnd"/>
-      <w:r>
-        <w:rPr>
-          <w:rFonts w:ascii="Times New Roman" w:hAnsi="Times New Roman"/>
-        </w:rPr>
-        <w:t xml:space="preserve"> apps. Uses headers, charts, buttons, and form inputs in a visually structured layout.</w:t>
+        <w:t>: Follows the minimal, consistent aesthetic of Streamlit apps. Uses headers, charts, buttons, and form inputs in a visually structured layout.</w:t>
       </w:r>
     </w:p>
     <w:p>
@@ -5835,6 +6235,13 @@
         </w:rPr>
         <w:t>: Home Page</w:t>
       </w:r>
+      <w:r>
+        <w:rPr>
+          <w:rFonts w:ascii="Times New Roman" w:hAnsi="Times New Roman"/>
+          <w:sz w:val="20"/>
+        </w:rPr>
+        <w:t>.</w:t>
+      </w:r>
     </w:p>
     <w:p>
       <w:pPr>
@@ -5849,7 +6256,7 @@
           <w:noProof/>
         </w:rPr>
         <w:drawing>
-          <wp:inline distT="0" distB="0" distL="0" distR="0" wp14:anchorId="1A0CB583" wp14:editId="7AFC6020">
+          <wp:inline distT="0" distB="0" distL="0" distR="0" wp14:anchorId="1A0CB583" wp14:editId="53159282">
             <wp:extent cx="6134100" cy="2505075"/>
             <wp:effectExtent l="0" t="0" r="0" b="0"/>
             <wp:docPr id="1221460308" name="drawing"/>
@@ -5921,7 +6328,7 @@
           <w:rFonts w:ascii="Times New Roman" w:hAnsi="Times New Roman"/>
           <w:sz w:val="20"/>
         </w:rPr>
-        <w:t xml:space="preserve">: </w:t>
+        <w:t>.</w:t>
       </w:r>
     </w:p>
     <w:p>
@@ -5937,6 +6344,7 @@
           <w:rFonts w:ascii="Times New Roman" w:hAnsi="Times New Roman"/>
           <w:sz w:val="20"/>
         </w:rPr>
+        <w:lastRenderedPageBreak/>
         <w:t>Figures 2 &amp; 3 are designed interfaces of Clinic Trend AI system, following the</w:t>
       </w:r>
       <w:r>
@@ -5944,23 +6352,7 @@
           <w:rFonts w:ascii="Times New Roman" w:hAnsi="Times New Roman"/>
           <w:sz w:val="20"/>
         </w:rPr>
-        <w:t xml:space="preserve"> characteristics of an application in the </w:t>
-      </w:r>
-      <w:proofErr w:type="spellStart"/>
-      <w:r>
-        <w:rPr>
-          <w:rFonts w:ascii="Times New Roman" w:hAnsi="Times New Roman"/>
-          <w:sz w:val="20"/>
-        </w:rPr>
-        <w:t>Streamlit</w:t>
-      </w:r>
-      <w:proofErr w:type="spellEnd"/>
-      <w:r>
-        <w:rPr>
-          <w:rFonts w:ascii="Times New Roman" w:hAnsi="Times New Roman"/>
-          <w:sz w:val="20"/>
-        </w:rPr>
-        <w:t xml:space="preserve"> platform. </w:t>
+        <w:t xml:space="preserve"> characteristics of an application in the Streamlit platform. </w:t>
       </w:r>
     </w:p>
     <w:p>
@@ -6010,23 +6402,7 @@
           <w:rFonts w:ascii="Times New Roman" w:hAnsi="Times New Roman"/>
           <w:color w:val="000000" w:themeColor="text1"/>
         </w:rPr>
-        <w:t xml:space="preserve">The Home page shows a general introduction to </w:t>
-      </w:r>
-      <w:proofErr w:type="spellStart"/>
-      <w:r>
-        <w:rPr>
-          <w:rFonts w:ascii="Times New Roman" w:hAnsi="Times New Roman"/>
-          <w:color w:val="000000" w:themeColor="text1"/>
-        </w:rPr>
-        <w:t>ClinicTrends</w:t>
-      </w:r>
-      <w:proofErr w:type="spellEnd"/>
-      <w:r>
-        <w:rPr>
-          <w:rFonts w:ascii="Times New Roman" w:hAnsi="Times New Roman"/>
-          <w:color w:val="000000" w:themeColor="text1"/>
-        </w:rPr>
-        <w:t xml:space="preserve"> AI, key features of the system, and a Get Start section for brief guidance. </w:t>
+        <w:t xml:space="preserve">The Home page shows a general introduction to ClinicTrends AI, key features of the system, and a Get Start section for brief guidance. </w:t>
       </w:r>
       <w:r>
         <w:rPr>
@@ -6442,6 +6818,7 @@
         <w:rPr>
           <w:noProof/>
         </w:rPr>
+        <w:lastRenderedPageBreak/>
         <w:drawing>
           <wp:inline distT="0" distB="0" distL="0" distR="0" wp14:anchorId="58F842B3" wp14:editId="6901425A">
             <wp:extent cx="6134100" cy="2676525"/>
@@ -6798,6 +7175,7 @@
           <w:rFonts w:ascii="Times New Roman" w:hAnsi="Times New Roman"/>
           <w:color w:val="000000" w:themeColor="text1"/>
         </w:rPr>
+        <w:lastRenderedPageBreak/>
         <w:t xml:space="preserve">Below that, a word cloud will be generated to highlight the most frequently used words in the comments. (see Figure </w:t>
       </w:r>
       <w:r>
@@ -7215,6 +7593,7 @@
         <w:rPr>
           <w:noProof/>
         </w:rPr>
+        <w:lastRenderedPageBreak/>
         <w:drawing>
           <wp:inline distT="0" distB="0" distL="0" distR="0" wp14:anchorId="0A7F6A79" wp14:editId="1129A439">
             <wp:extent cx="6134100" cy="2581275"/>
@@ -7522,6 +7901,7 @@
           <w:rFonts w:ascii="Times New Roman" w:hAnsi="Times New Roman"/>
           <w:color w:val="000000" w:themeColor="text1"/>
         </w:rPr>
+        <w:lastRenderedPageBreak/>
         <w:t xml:space="preserve">When users select Text Translation, they can manually enter the text they wish to translate. Two dropdown menus, from and to, are provided, </w:t>
       </w:r>
       <w:r>
@@ -7833,7 +8213,6 @@
           <w:color w:val="000000" w:themeColor="text1"/>
         </w:rPr>
       </w:pPr>
-      <w:proofErr w:type="spellStart"/>
       <w:r>
         <w:rPr>
           <w:rFonts w:ascii="Times New Roman" w:hAnsi="Times New Roman"/>
@@ -7841,7 +8220,6 @@
         </w:rPr>
         <w:t>Streamlit</w:t>
       </w:r>
-      <w:proofErr w:type="spellEnd"/>
       <w:r>
         <w:rPr>
           <w:rFonts w:ascii="Times New Roman" w:hAnsi="Times New Roman"/>
@@ -7944,6 +8322,7 @@
           <w:rFonts w:ascii="Times New Roman" w:hAnsi="Times New Roman"/>
           <w:color w:val="000000" w:themeColor="text1"/>
         </w:rPr>
+        <w:lastRenderedPageBreak/>
         <w:t>Scikit-learn 1.5.2</w:t>
       </w:r>
     </w:p>
@@ -8124,21 +8503,7 @@
         <w:rPr>
           <w:rFonts w:ascii="Times New Roman" w:hAnsi="Times New Roman"/>
         </w:rPr>
-        <w:t xml:space="preserve">: Localhost (default) or </w:t>
-      </w:r>
-      <w:proofErr w:type="spellStart"/>
-      <w:r>
-        <w:rPr>
-          <w:rFonts w:ascii="Times New Roman" w:hAnsi="Times New Roman"/>
-        </w:rPr>
-        <w:t>Streamlit</w:t>
-      </w:r>
-      <w:proofErr w:type="spellEnd"/>
-      <w:r>
-        <w:rPr>
-          <w:rFonts w:ascii="Times New Roman" w:hAnsi="Times New Roman"/>
-        </w:rPr>
-        <w:t xml:space="preserve"> Cloud</w:t>
+        <w:t>: Localhost (default) or Streamlit Cloud</w:t>
       </w:r>
     </w:p>
     <w:p>
@@ -8166,21 +8531,7 @@
         <w:rPr>
           <w:rFonts w:ascii="Times New Roman" w:hAnsi="Times New Roman"/>
         </w:rPr>
-        <w:t>: HTTP (default), HTTPS (</w:t>
-      </w:r>
-      <w:proofErr w:type="spellStart"/>
-      <w:r>
-        <w:rPr>
-          <w:rFonts w:ascii="Times New Roman" w:hAnsi="Times New Roman"/>
-        </w:rPr>
-        <w:t>Streamlit</w:t>
-      </w:r>
-      <w:proofErr w:type="spellEnd"/>
-      <w:r>
-        <w:rPr>
-          <w:rFonts w:ascii="Times New Roman" w:hAnsi="Times New Roman"/>
-        </w:rPr>
-        <w:t xml:space="preserve"> Cloud)</w:t>
+        <w:t>: HTTP (default), HTTPS (Streamlit Cloud)</w:t>
       </w:r>
     </w:p>
     <w:p>
@@ -8418,6 +8769,7 @@
           <w:sz w:val="24"/>
           <w:szCs w:val="24"/>
         </w:rPr>
+        <w:lastRenderedPageBreak/>
         <w:t>System Features</w:t>
       </w:r>
       <w:bookmarkEnd w:id="29"/>
@@ -8839,6 +9191,7 @@
         <w:rPr>
           <w:rFonts w:ascii="Times New Roman" w:hAnsi="Times New Roman"/>
         </w:rPr>
+        <w:lastRenderedPageBreak/>
         <w:t>Stimulus/Response Sequences</w:t>
       </w:r>
     </w:p>
@@ -9291,6 +9644,7 @@
           <w:b/>
           <w:bCs/>
         </w:rPr>
+        <w:lastRenderedPageBreak/>
         <w:t>REQ-10</w:t>
       </w:r>
       <w:r>
@@ -9635,6 +9989,7 @@
         <w:rPr>
           <w:rFonts w:ascii="Times New Roman" w:hAnsi="Times New Roman"/>
         </w:rPr>
+        <w:lastRenderedPageBreak/>
         <w:t xml:space="preserve">Allows users to export </w:t>
       </w:r>
       <w:r>
@@ -10058,6 +10413,7 @@
         <w:rPr>
           <w:rFonts w:ascii="Times New Roman" w:hAnsi="Times New Roman"/>
         </w:rPr>
+        <w:lastRenderedPageBreak/>
         <w:t>System validates and loads data</w:t>
       </w:r>
     </w:p>
@@ -10482,6 +10838,7 @@
           <w:sz w:val="24"/>
           <w:szCs w:val="24"/>
         </w:rPr>
+        <w:lastRenderedPageBreak/>
         <w:t>Software Quality Attributes</w:t>
       </w:r>
       <w:bookmarkEnd w:id="42"/>
@@ -10813,6 +11170,7 @@
           <w:sz w:val="24"/>
           <w:szCs w:val="24"/>
         </w:rPr>
+        <w:lastRenderedPageBreak/>
         <w:t>References</w:t>
       </w:r>
       <w:bookmarkEnd w:id="46"/>
@@ -10851,19 +11209,11 @@
           <w:rFonts w:ascii="Times New Roman" w:hAnsi="Times New Roman"/>
         </w:rPr>
       </w:pPr>
-      <w:proofErr w:type="spellStart"/>
-      <w:r>
-        <w:rPr>
-          <w:rFonts w:ascii="Times New Roman" w:hAnsi="Times New Roman"/>
-        </w:rPr>
-        <w:t>Streamlit</w:t>
-      </w:r>
-      <w:proofErr w:type="spellEnd"/>
-      <w:r>
-        <w:rPr>
-          <w:rFonts w:ascii="Times New Roman" w:hAnsi="Times New Roman"/>
-        </w:rPr>
-        <w:t xml:space="preserve"> Inc. (</w:t>
+      <w:r>
+        <w:rPr>
+          <w:rFonts w:ascii="Times New Roman" w:hAnsi="Times New Roman"/>
+        </w:rPr>
+        <w:t>Streamlit Inc. (</w:t>
       </w:r>
       <w:bookmarkStart w:id="48" w:name="_Int_jKlgxIZd"/>
       <w:r>
@@ -10877,21 +11227,7 @@
         <w:rPr>
           <w:rFonts w:ascii="Times New Roman" w:hAnsi="Times New Roman"/>
         </w:rPr>
-        <w:t xml:space="preserve">). </w:t>
-      </w:r>
-      <w:proofErr w:type="spellStart"/>
-      <w:r>
-        <w:rPr>
-          <w:rFonts w:ascii="Times New Roman" w:hAnsi="Times New Roman"/>
-        </w:rPr>
-        <w:t>Streamlit</w:t>
-      </w:r>
-      <w:proofErr w:type="spellEnd"/>
-      <w:r>
-        <w:rPr>
-          <w:rFonts w:ascii="Times New Roman" w:hAnsi="Times New Roman"/>
-        </w:rPr>
-        <w:t xml:space="preserve"> Documentation. https://docs.streamlit.io/</w:t>
+        <w:t>). Streamlit Documentation. https://docs.streamlit.io/</w:t>
       </w:r>
     </w:p>
     <w:p>
@@ -11135,6 +11471,7 @@
           <w:sz w:val="24"/>
           <w:szCs w:val="24"/>
         </w:rPr>
+        <w:lastRenderedPageBreak/>
         <w:t>Appendix A: Glossary</w:t>
       </w:r>
       <w:bookmarkEnd w:id="49"/>
@@ -11695,23 +12032,7 @@
                 <w:rFonts w:ascii="Times New Roman" w:hAnsi="Times New Roman"/>
                 <w:color w:val="000000" w:themeColor="text1"/>
               </w:rPr>
-              <w:t xml:space="preserve">The main visual interface in </w:t>
-            </w:r>
-            <w:proofErr w:type="spellStart"/>
-            <w:r>
-              <w:rPr>
-                <w:rFonts w:ascii="Times New Roman" w:hAnsi="Times New Roman"/>
-                <w:color w:val="000000" w:themeColor="text1"/>
-              </w:rPr>
-              <w:t>Streamlit</w:t>
-            </w:r>
-            <w:proofErr w:type="spellEnd"/>
-            <w:r>
-              <w:rPr>
-                <w:rFonts w:ascii="Times New Roman" w:hAnsi="Times New Roman"/>
-                <w:color w:val="000000" w:themeColor="text1"/>
-              </w:rPr>
-              <w:t xml:space="preserve"> where charts, tables, and results are displayed.</w:t>
+              <w:t>The main visual interface in Streamlit where charts, tables, and results are displayed.</w:t>
             </w:r>
           </w:p>
         </w:tc>
@@ -12011,7 +12332,6 @@
                 <w:color w:val="000000" w:themeColor="text1"/>
               </w:rPr>
             </w:pPr>
-            <w:proofErr w:type="spellStart"/>
             <w:r>
               <w:rPr>
                 <w:rFonts w:ascii="Times New Roman" w:hAnsi="Times New Roman"/>
@@ -12019,7 +12339,6 @@
               </w:rPr>
               <w:t>Streamlit</w:t>
             </w:r>
-            <w:proofErr w:type="spellEnd"/>
           </w:p>
         </w:tc>
         <w:tc>
@@ -12048,6 +12367,61 @@
           </w:p>
         </w:tc>
       </w:tr>
+      <w:tr>
+        <w:trPr>
+          <w:trHeight w:val="300"/>
+        </w:trPr>
+        <w:tc>
+          <w:tcPr>
+            <w:tcW w:w="2415" w:type="dxa"/>
+            <w:tcMar>
+              <w:left w:w="105" w:type="dxa"/>
+              <w:right w:w="105" w:type="dxa"/>
+            </w:tcMar>
+          </w:tcPr>
+          <w:p>
+            <w:pPr>
+              <w:spacing w:line="360" w:lineRule="auto"/>
+              <w:rPr>
+                <w:rFonts w:ascii="Times New Roman" w:hAnsi="Times New Roman"/>
+                <w:color w:val="000000" w:themeColor="text1"/>
+              </w:rPr>
+            </w:pPr>
+            <w:r>
+              <w:rPr>
+                <w:rFonts w:ascii="Times New Roman" w:hAnsi="Times New Roman"/>
+                <w:color w:val="000000" w:themeColor="text1"/>
+              </w:rPr>
+              <w:t>UI</w:t>
+            </w:r>
+          </w:p>
+        </w:tc>
+        <w:tc>
+          <w:tcPr>
+            <w:tcW w:w="7290" w:type="dxa"/>
+            <w:tcMar>
+              <w:left w:w="105" w:type="dxa"/>
+              <w:right w:w="105" w:type="dxa"/>
+            </w:tcMar>
+          </w:tcPr>
+          <w:p>
+            <w:pPr>
+              <w:spacing w:line="360" w:lineRule="auto"/>
+              <w:rPr>
+                <w:rFonts w:ascii="Times New Roman" w:hAnsi="Times New Roman"/>
+                <w:color w:val="000000" w:themeColor="text1"/>
+              </w:rPr>
+            </w:pPr>
+            <w:r>
+              <w:rPr>
+                <w:rFonts w:ascii="Times New Roman" w:hAnsi="Times New Roman"/>
+                <w:color w:val="000000" w:themeColor="text1"/>
+              </w:rPr>
+              <w:t>User interface</w:t>
+            </w:r>
+          </w:p>
+        </w:tc>
+      </w:tr>
     </w:tbl>
     <w:p>
       <w:pPr>
@@ -12106,6 +12480,7 @@
           <w:sz w:val="24"/>
           <w:szCs w:val="24"/>
         </w:rPr>
+        <w:lastRenderedPageBreak/>
         <w:t>Appendix B: Analysis Models</w:t>
       </w:r>
       <w:bookmarkEnd w:id="51"/>
@@ -12158,21 +12533,6 @@
         </w:rPr>
         <w:t>:</w:t>
       </w:r>
-    </w:p>
-    <w:p>
-      <w:pPr>
-        <w:pStyle w:val="template"/>
-        <w:spacing w:line="360" w:lineRule="auto"/>
-        <w:jc w:val="both"/>
-        <w:rPr>
-          <w:rFonts w:ascii="Times New Roman" w:hAnsi="Times New Roman"/>
-          <w:b/>
-          <w:bCs/>
-          <w:i w:val="0"/>
-          <w:sz w:val="24"/>
-          <w:szCs w:val="24"/>
-        </w:rPr>
-      </w:pPr>
     </w:p>
     <w:tbl>
       <w:tblPr>
@@ -13244,6 +13604,7 @@
                 <w:b/>
                 <w:bCs/>
               </w:rPr>
+              <w:lastRenderedPageBreak/>
               <w:t>UC-05</w:t>
             </w:r>
           </w:p>
@@ -13717,14 +14078,37 @@
         <w:jc w:val="both"/>
         <w:rPr>
           <w:rFonts w:ascii="Times New Roman" w:hAnsi="Times New Roman"/>
-        </w:rPr>
-      </w:pPr>
-      <w:r>
-        <w:rPr>
-          <w:rFonts w:ascii="Times New Roman" w:hAnsi="Times New Roman"/>
-          <w:b/>
-          <w:bCs/>
-        </w:rPr>
+          <w:b/>
+          <w:bCs/>
+        </w:rPr>
+      </w:pPr>
+    </w:p>
+    <w:p>
+      <w:pPr>
+        <w:spacing w:line="360" w:lineRule="auto"/>
+        <w:jc w:val="both"/>
+        <w:rPr>
+          <w:rFonts w:ascii="Times New Roman" w:hAnsi="Times New Roman"/>
+          <w:b/>
+          <w:bCs/>
+        </w:rPr>
+      </w:pPr>
+    </w:p>
+    <w:p>
+      <w:pPr>
+        <w:spacing w:line="360" w:lineRule="auto"/>
+        <w:jc w:val="both"/>
+        <w:rPr>
+          <w:rFonts w:ascii="Times New Roman" w:hAnsi="Times New Roman"/>
+        </w:rPr>
+      </w:pPr>
+      <w:r>
+        <w:rPr>
+          <w:rFonts w:ascii="Times New Roman" w:hAnsi="Times New Roman"/>
+          <w:b/>
+          <w:bCs/>
+        </w:rPr>
+        <w:lastRenderedPageBreak/>
         <w:t>Use Case Diagram:</w:t>
       </w:r>
     </w:p>
@@ -13896,6 +14280,7 @@
           <w:b/>
           <w:bCs/>
         </w:rPr>
+        <w:lastRenderedPageBreak/>
         <w:t xml:space="preserve">Activity Diagram: </w:t>
       </w:r>
     </w:p>
@@ -14093,6 +14478,7 @@
           <w:b/>
           <w:bCs/>
         </w:rPr>
+        <w:lastRenderedPageBreak/>
         <w:t>Data Modelling Concepts</w:t>
       </w:r>
       <w:r>
@@ -14440,6 +14826,7 @@
           <w:b/>
           <w:bCs/>
         </w:rPr>
+        <w:lastRenderedPageBreak/>
         <w:t>Data Handling</w:t>
       </w:r>
       <w:r>
@@ -14686,16 +15073,14 @@
           <w:rFonts w:ascii="Times New Roman" w:hAnsi="Times New Roman"/>
         </w:rPr>
       </w:pPr>
-      <w:proofErr w:type="spellStart"/>
-      <w:r>
-        <w:rPr>
-          <w:rFonts w:ascii="Times New Roman" w:hAnsi="Times New Roman"/>
-          <w:b/>
-          <w:bCs/>
-        </w:rPr>
-        <w:t>UserSession</w:t>
-      </w:r>
-      <w:proofErr w:type="spellEnd"/>
+      <w:r>
+        <w:rPr>
+          <w:rFonts w:ascii="Times New Roman" w:hAnsi="Times New Roman"/>
+          <w:b/>
+          <w:bCs/>
+        </w:rPr>
+        <w:t>User</w:t>
+      </w:r>
       <w:r>
         <w:rPr>
           <w:rFonts w:ascii="Times New Roman" w:hAnsi="Times New Roman"/>
@@ -14703,6 +15088,14 @@
           <w:bCs/>
         </w:rPr>
         <w:t xml:space="preserve"> </w:t>
+      </w:r>
+      <w:r>
+        <w:rPr>
+          <w:rFonts w:ascii="Times New Roman" w:hAnsi="Times New Roman"/>
+          <w:b/>
+          <w:bCs/>
+        </w:rPr>
+        <w:t xml:space="preserve">Session </w:t>
       </w:r>
       <w:r>
         <w:rPr>
@@ -14910,21 +15303,14 @@
         <w:rPr>
           <w:rFonts w:ascii="Times New Roman" w:hAnsi="Times New Roman"/>
         </w:rPr>
-        <w:t xml:space="preserve"> when uploading a feedback file. The process begins with the user selecting a .csv or .</w:t>
-      </w:r>
-      <w:proofErr w:type="spellStart"/>
-      <w:r>
-        <w:rPr>
-          <w:rFonts w:ascii="Times New Roman" w:hAnsi="Times New Roman"/>
-        </w:rPr>
-        <w:t>json</w:t>
-      </w:r>
-      <w:proofErr w:type="spellEnd"/>
-      <w:r>
-        <w:rPr>
-          <w:rFonts w:ascii="Times New Roman" w:hAnsi="Times New Roman"/>
-        </w:rPr>
-        <w:t xml:space="preserve"> file. The system then validates the structure, cleans the data, and returns a preview of the first few rows along with a validation summary. This is the entry point of the application and is essential for initiating further analysis.</w:t>
+        <w:t xml:space="preserve"> when uploading a feedback file. The process begins with the user selecting a .csv file. The system then validates the structure, cleans the data, and returns a preview of the first few rows along </w:t>
+      </w:r>
+      <w:r>
+        <w:rPr>
+          <w:rFonts w:ascii="Times New Roman" w:hAnsi="Times New Roman"/>
+        </w:rPr>
+        <w:lastRenderedPageBreak/>
+        <w:t>with a validation summary. This is the entry point of the application and is essential for initiating further analysis.</w:t>
       </w:r>
     </w:p>
     <w:p>
@@ -15397,16 +15783,6 @@
         </w:rPr>
         <w:t>may include enhanced model accuracy through fine-tuned transformers, real-time data integrations, and advanced alerting systems to further support strategic planning and elevate customer experience management.</w:t>
       </w:r>
-    </w:p>
-    <w:p/>
-    <w:p>
-      <w:pPr>
-        <w:spacing w:line="360" w:lineRule="auto"/>
-        <w:jc w:val="both"/>
-        <w:rPr>
-          <w:rFonts w:ascii="Times New Roman" w:hAnsi="Times New Roman"/>
-        </w:rPr>
-      </w:pPr>
     </w:p>
     <w:sectPr>
       <w:headerReference w:type="default" r:id="rId33"/>

</xml_diff>